<commit_message>
Shifting around content for the bed policy tab.
</commit_message>
<xml_diff>
--- a/Skeleton structure for MH Shiny model walk video.docx
+++ b/Skeleton structure for MH Shiny model walk video.docx
@@ -1,6 +1,6 @@
 
 <file path=word/document.xml><?xml version="1.0" encoding="utf-8"?>
-<w:document xmlns:wpc="http://schemas.microsoft.com/office/word/2010/wordprocessingCanvas" xmlns:cx="http://schemas.microsoft.com/office/drawing/2014/chartex" xmlns:cx1="http://schemas.microsoft.com/office/drawing/2015/9/8/chartex" xmlns:cx2="http://schemas.microsoft.com/office/drawing/2015/10/21/chartex" xmlns:cx3="http://schemas.microsoft.com/office/drawing/2016/5/9/chartex" xmlns:cx4="http://schemas.microsoft.com/office/drawing/2016/5/10/chartex" xmlns:cx5="http://schemas.microsoft.com/office/drawing/2016/5/11/chartex" xmlns:cx6="http://schemas.microsoft.com/office/drawing/2016/5/12/chartex" xmlns:cx7="http://schemas.microsoft.com/office/drawing/2016/5/13/chartex" xmlns:cx8="http://schemas.microsoft.com/office/drawing/2016/5/14/chartex" xmlns:mc="http://schemas.openxmlformats.org/markup-compatibility/2006" xmlns:aink="http://schemas.microsoft.com/office/drawing/2016/ink" xmlns:am3d="http://schemas.microsoft.com/office/drawing/2017/model3d" xmlns:o="urn:schemas-microsoft-com:office:office" xmlns:oel="http://schemas.microsoft.com/office/2019/extlst" xmlns:r="http://schemas.openxmlformats.org/officeDocument/2006/relationships" xmlns:m="http://schemas.openxmlformats.org/officeDocument/2006/math" xmlns:v="urn:schemas-microsoft-com:vml" xmlns:wp14="http://schemas.microsoft.com/office/word/2010/wordprocessingDrawing" xmlns:wp="http://schemas.openxmlformats.org/drawingml/2006/wordprocessingDrawing" xmlns:w10="urn:schemas-microsoft-com:office:word" xmlns:w="http://schemas.openxmlformats.org/wordprocessingml/2006/main" xmlns:w14="http://schemas.microsoft.com/office/word/2010/wordml" xmlns:w15="http://schemas.microsoft.com/office/word/2012/wordml" xmlns:w16cex="http://schemas.microsoft.com/office/word/2018/wordml/cex" xmlns:w16cid="http://schemas.microsoft.com/office/word/2016/wordml/cid" xmlns:w16="http://schemas.microsoft.com/office/word/2018/wordml" xmlns:w16du="http://schemas.microsoft.com/office/word/2023/wordml/word16du" xmlns:w16sdtdh="http://schemas.microsoft.com/office/word/2020/wordml/sdtdatahash" xmlns:w16se="http://schemas.microsoft.com/office/word/2015/wordml/symex" xmlns:wpg="http://schemas.microsoft.com/office/word/2010/wordprocessingGroup" xmlns:wpi="http://schemas.microsoft.com/office/word/2010/wordprocessingInk" xmlns:wne="http://schemas.microsoft.com/office/word/2006/wordml" xmlns:wps="http://schemas.microsoft.com/office/word/2010/wordprocessingShape" mc:Ignorable="w14 w15 w16se w16cid w16 w16cex w16sdtdh w16du wp14">
+<w:document xmlns:wpc="http://schemas.microsoft.com/office/word/2010/wordprocessingCanvas" xmlns:cx="http://schemas.microsoft.com/office/drawing/2014/chartex" xmlns:cx1="http://schemas.microsoft.com/office/drawing/2015/9/8/chartex" xmlns:cx2="http://schemas.microsoft.com/office/drawing/2015/10/21/chartex" xmlns:cx3="http://schemas.microsoft.com/office/drawing/2016/5/9/chartex" xmlns:cx4="http://schemas.microsoft.com/office/drawing/2016/5/10/chartex" xmlns:cx5="http://schemas.microsoft.com/office/drawing/2016/5/11/chartex" xmlns:cx6="http://schemas.microsoft.com/office/drawing/2016/5/12/chartex" xmlns:cx7="http://schemas.microsoft.com/office/drawing/2016/5/13/chartex" xmlns:cx8="http://schemas.microsoft.com/office/drawing/2016/5/14/chartex" xmlns:mc="http://schemas.openxmlformats.org/markup-compatibility/2006" xmlns:aink="http://schemas.microsoft.com/office/drawing/2016/ink" xmlns:am3d="http://schemas.microsoft.com/office/drawing/2017/model3d" xmlns:o="urn:schemas-microsoft-com:office:office" xmlns:oel="http://schemas.microsoft.com/office/2019/extlst" xmlns:r="http://schemas.openxmlformats.org/officeDocument/2006/relationships" xmlns:m="http://schemas.openxmlformats.org/officeDocument/2006/math" xmlns:v="urn:schemas-microsoft-com:vml" xmlns:wp14="http://schemas.microsoft.com/office/word/2010/wordprocessingDrawing" xmlns:wp="http://schemas.openxmlformats.org/drawingml/2006/wordprocessingDrawing" xmlns:w10="urn:schemas-microsoft-com:office:word" xmlns:w="http://schemas.openxmlformats.org/wordprocessingml/2006/main" xmlns:w14="http://schemas.microsoft.com/office/word/2010/wordml" xmlns:w15="http://schemas.microsoft.com/office/word/2012/wordml" xmlns:w16cex="http://schemas.microsoft.com/office/word/2018/wordml/cex" xmlns:w16cid="http://schemas.microsoft.com/office/word/2016/wordml/cid" xmlns:w16="http://schemas.microsoft.com/office/word/2018/wordml" xmlns:w16du="http://schemas.microsoft.com/office/word/2023/wordml/word16du" xmlns:w16sdtdh="http://schemas.microsoft.com/office/word/2020/wordml/sdtdatahash" xmlns:w16sdtfl="http://schemas.microsoft.com/office/word/2024/wordml/sdtformatlock" xmlns:w16se="http://schemas.microsoft.com/office/word/2015/wordml/symex" xmlns:wpg="http://schemas.microsoft.com/office/word/2010/wordprocessingGroup" xmlns:wpi="http://schemas.microsoft.com/office/word/2010/wordprocessingInk" xmlns:wne="http://schemas.microsoft.com/office/word/2006/wordml" xmlns:wps="http://schemas.microsoft.com/office/word/2010/wordprocessingShape" mc:Ignorable="w14 w15 w16se w16cid w16 w16cex w16sdtdh w16sdtfl w16du wp14">
   <w:body>
     <w:p>
       <w:r>
@@ -29,6 +29,75 @@
         </w:numPr>
       </w:pPr>
       <w:r>
+        <w:t>Limitations</w:t>
+      </w:r>
+      <w:r>
+        <w:t xml:space="preserve"> to cover</w:t>
+      </w:r>
+      <w:r>
+        <w:t xml:space="preserve"> (5 mins)</w:t>
+      </w:r>
+    </w:p>
+    <w:p>
+      <w:pPr>
+        <w:pStyle w:val="ListParagraph"/>
+        <w:numPr>
+          <w:ilvl w:val="1"/>
+          <w:numId w:val="1"/>
+        </w:numPr>
+      </w:pPr>
+      <w:r>
+        <w:t>scope of the model</w:t>
+      </w:r>
+      <w:r>
+        <w:t xml:space="preserve"> relatively narrow</w:t>
+      </w:r>
+    </w:p>
+    <w:p>
+      <w:pPr>
+        <w:pStyle w:val="ListParagraph"/>
+        <w:numPr>
+          <w:ilvl w:val="1"/>
+          <w:numId w:val="1"/>
+        </w:numPr>
+      </w:pPr>
+      <w:r>
+        <w:t xml:space="preserve">methodology = </w:t>
+      </w:r>
+      <w:r>
+        <w:t xml:space="preserve">relatively </w:t>
+      </w:r>
+      <w:r>
+        <w:t>simple</w:t>
+      </w:r>
+    </w:p>
+    <w:p>
+      <w:pPr>
+        <w:pStyle w:val="ListParagraph"/>
+        <w:numPr>
+          <w:ilvl w:val="1"/>
+          <w:numId w:val="1"/>
+        </w:numPr>
+      </w:pPr>
+      <w:r>
+        <w:t xml:space="preserve">blunt global </w:t>
+      </w:r>
+      <w:r>
+        <w:t xml:space="preserve">assumptions </w:t>
+      </w:r>
+      <w:r>
+        <w:t>versus nimble differential</w:t>
+      </w:r>
+    </w:p>
+    <w:p>
+      <w:pPr>
+        <w:pStyle w:val="ListParagraph"/>
+        <w:numPr>
+          <w:ilvl w:val="0"/>
+          <w:numId w:val="1"/>
+        </w:numPr>
+      </w:pPr>
+      <w:r>
         <w:t>Demonstration 1 – Accessing the tool (3-4 mins)</w:t>
       </w:r>
     </w:p>
@@ -36,6 +105,60 @@
       <w:pPr>
         <w:pStyle w:val="ListParagraph"/>
         <w:numPr>
+          <w:ilvl w:val="1"/>
+          <w:numId w:val="1"/>
+        </w:numPr>
+      </w:pPr>
+      <w:r>
+        <w:t xml:space="preserve">Describing process to </w:t>
+      </w:r>
+      <w:r>
+        <w:t>access</w:t>
+      </w:r>
+      <w:r>
+        <w:t xml:space="preserve"> – </w:t>
+      </w:r>
+      <w:r>
+        <w:t xml:space="preserve">email with all the details, </w:t>
+      </w:r>
+      <w:r>
+        <w:t>registration with posit connect, link</w:t>
+      </w:r>
+    </w:p>
+    <w:p>
+      <w:pPr>
+        <w:pStyle w:val="ListParagraph"/>
+        <w:numPr>
+          <w:ilvl w:val="1"/>
+          <w:numId w:val="1"/>
+        </w:numPr>
+      </w:pPr>
+      <w:r>
+        <w:t>Process to get data i.e. we will send</w:t>
+      </w:r>
+    </w:p>
+    <w:p>
+      <w:pPr>
+        <w:pStyle w:val="ListParagraph"/>
+        <w:numPr>
+          <w:ilvl w:val="1"/>
+          <w:numId w:val="1"/>
+        </w:numPr>
+      </w:pPr>
+      <w:r>
+        <w:t>N</w:t>
+      </w:r>
+      <w:r>
+        <w:t>ominated emails/accounts only (for now</w:t>
+      </w:r>
+      <w:r>
+        <w:t xml:space="preserve"> – hoping to make public…TBC)</w:t>
+      </w:r>
+    </w:p>
+    <w:p>
+      <w:pPr>
+        <w:pStyle w:val="ListParagraph"/>
+        <w:numPr>
           <w:ilvl w:val="0"/>
           <w:numId w:val="1"/>
         </w:numPr>
@@ -43,6 +166,27 @@
       <w:r>
         <w:t>Demonstration 2 – Navigating the tool (5-7 mins)</w:t>
       </w:r>
+      <w:r>
+        <w:t>.</w:t>
+      </w:r>
+    </w:p>
+    <w:p>
+      <w:pPr>
+        <w:pStyle w:val="ListParagraph"/>
+        <w:numPr>
+          <w:ilvl w:val="1"/>
+          <w:numId w:val="1"/>
+        </w:numPr>
+      </w:pPr>
+      <w:r>
+        <w:t>Linear w</w:t>
+      </w:r>
+      <w:r>
+        <w:t>alkthrough of the tabs, super high-level summary</w:t>
+      </w:r>
+      <w:r>
+        <w:t xml:space="preserve"> with focus on the introduction</w:t>
+      </w:r>
     </w:p>
     <w:p>
       <w:pPr>
@@ -60,6 +204,42 @@
       <w:pPr>
         <w:pStyle w:val="ListParagraph"/>
         <w:numPr>
+          <w:ilvl w:val="1"/>
+          <w:numId w:val="1"/>
+        </w:numPr>
+      </w:pPr>
+      <w:r>
+        <w:t>Follow the instructions</w:t>
+      </w:r>
+      <w:r>
+        <w:t>!</w:t>
+      </w:r>
+    </w:p>
+    <w:p>
+      <w:pPr>
+        <w:pStyle w:val="ListParagraph"/>
+        <w:numPr>
+          <w:ilvl w:val="1"/>
+          <w:numId w:val="1"/>
+        </w:numPr>
+      </w:pPr>
+      <w:r>
+        <w:t>Find csv of baseline data</w:t>
+      </w:r>
+    </w:p>
+    <w:p>
+      <w:pPr>
+        <w:pStyle w:val="ListParagraph"/>
+        <w:numPr>
+          <w:ilvl w:val="1"/>
+          <w:numId w:val="1"/>
+        </w:numPr>
+      </w:pPr>
+    </w:p>
+    <w:p>
+      <w:pPr>
+        <w:pStyle w:val="ListParagraph"/>
+        <w:numPr>
           <w:ilvl w:val="0"/>
           <w:numId w:val="1"/>
         </w:numPr>
@@ -72,6 +252,18 @@
       <w:pPr>
         <w:pStyle w:val="ListParagraph"/>
         <w:numPr>
+          <w:ilvl w:val="1"/>
+          <w:numId w:val="1"/>
+        </w:numPr>
+      </w:pPr>
+      <w:r>
+        <w:t>Sd.mfhskldjhflsd</w:t>
+      </w:r>
+    </w:p>
+    <w:p>
+      <w:pPr>
+        <w:pStyle w:val="ListParagraph"/>
+        <w:numPr>
           <w:ilvl w:val="0"/>
           <w:numId w:val="1"/>
         </w:numPr>
@@ -84,6 +276,18 @@
       <w:pPr>
         <w:pStyle w:val="ListParagraph"/>
         <w:numPr>
+          <w:ilvl w:val="1"/>
+          <w:numId w:val="1"/>
+        </w:numPr>
+      </w:pPr>
+      <w:r>
+        <w:t>dskjfghsdaljgfds</w:t>
+      </w:r>
+    </w:p>
+    <w:p>
+      <w:pPr>
+        <w:pStyle w:val="ListParagraph"/>
+        <w:numPr>
           <w:ilvl w:val="0"/>
           <w:numId w:val="1"/>
         </w:numPr>
@@ -96,12 +300,220 @@
       <w:pPr>
         <w:pStyle w:val="ListParagraph"/>
         <w:numPr>
+          <w:ilvl w:val="1"/>
+          <w:numId w:val="1"/>
+        </w:numPr>
+      </w:pPr>
+      <w:r>
+        <w:t>kfhsdljkf</w:t>
+      </w:r>
+    </w:p>
+    <w:p>
+      <w:pPr>
+        <w:pStyle w:val="ListParagraph"/>
+        <w:numPr>
           <w:ilvl w:val="0"/>
           <w:numId w:val="1"/>
         </w:numPr>
-      </w:pPr>
-      <w:r>
-        <w:t>Next steps – sharing links and associated files, issues log and FAQ, support session offer. Share final models with project team for regional analysis? (10 mins)</w:t>
+        <w:rPr>
+          <w:b/>
+          <w:bCs/>
+        </w:rPr>
+      </w:pPr>
+      <w:r>
+        <w:rPr>
+          <w:b/>
+          <w:bCs/>
+        </w:rPr>
+        <w:t>Scenario development</w:t>
+      </w:r>
+      <w:r>
+        <w:rPr>
+          <w:b/>
+          <w:bCs/>
+        </w:rPr>
+        <w:t xml:space="preserve"> (QT1)</w:t>
+      </w:r>
+    </w:p>
+    <w:p>
+      <w:pPr>
+        <w:pStyle w:val="ListParagraph"/>
+        <w:numPr>
+          <w:ilvl w:val="1"/>
+          <w:numId w:val="1"/>
+        </w:numPr>
+        <w:rPr>
+          <w:b/>
+          <w:bCs/>
+        </w:rPr>
+      </w:pPr>
+      <w:r>
+        <w:rPr>
+          <w:b/>
+          <w:bCs/>
+        </w:rPr>
+        <w:t>1 Demographics</w:t>
+      </w:r>
+      <w:r>
+        <w:rPr>
+          <w:b/>
+          <w:bCs/>
+        </w:rPr>
+        <w:t xml:space="preserve"> only</w:t>
+      </w:r>
+    </w:p>
+    <w:p>
+      <w:pPr>
+        <w:pStyle w:val="ListParagraph"/>
+        <w:numPr>
+          <w:ilvl w:val="1"/>
+          <w:numId w:val="1"/>
+        </w:numPr>
+        <w:rPr>
+          <w:b/>
+          <w:bCs/>
+        </w:rPr>
+      </w:pPr>
+      <w:r>
+        <w:rPr>
+          <w:b/>
+          <w:bCs/>
+        </w:rPr>
+        <w:t xml:space="preserve">2 </w:t>
+      </w:r>
+      <w:r>
+        <w:rPr>
+          <w:b/>
+          <w:bCs/>
+        </w:rPr>
+        <w:t>Default</w:t>
+      </w:r>
+    </w:p>
+    <w:p>
+      <w:pPr>
+        <w:pStyle w:val="ListParagraph"/>
+        <w:numPr>
+          <w:ilvl w:val="1"/>
+          <w:numId w:val="1"/>
+        </w:numPr>
+        <w:rPr>
+          <w:b/>
+          <w:bCs/>
+        </w:rPr>
+      </w:pPr>
+      <w:r>
+        <w:rPr>
+          <w:b/>
+          <w:bCs/>
+        </w:rPr>
+        <w:t xml:space="preserve">3 </w:t>
+      </w:r>
+      <w:r>
+        <w:rPr>
+          <w:b/>
+          <w:bCs/>
+        </w:rPr>
+        <w:t>Optimistic</w:t>
+      </w:r>
+    </w:p>
+    <w:p>
+      <w:pPr>
+        <w:pStyle w:val="ListParagraph"/>
+        <w:numPr>
+          <w:ilvl w:val="1"/>
+          <w:numId w:val="1"/>
+        </w:numPr>
+        <w:rPr>
+          <w:b/>
+          <w:bCs/>
+        </w:rPr>
+      </w:pPr>
+      <w:r>
+        <w:rPr>
+          <w:b/>
+          <w:bCs/>
+        </w:rPr>
+        <w:t>4 Pesimistic</w:t>
+      </w:r>
+    </w:p>
+    <w:p>
+      <w:pPr>
+        <w:pStyle w:val="ListParagraph"/>
+        <w:numPr>
+          <w:ilvl w:val="1"/>
+          <w:numId w:val="1"/>
+        </w:numPr>
+        <w:rPr>
+          <w:b/>
+          <w:bCs/>
+        </w:rPr>
+      </w:pPr>
+      <w:r>
+        <w:rPr>
+          <w:b/>
+          <w:bCs/>
+        </w:rPr>
+        <w:t>Comparing them all…? Excel file prepoluated</w:t>
+      </w:r>
+    </w:p>
+    <w:p>
+      <w:pPr>
+        <w:pStyle w:val="ListParagraph"/>
+        <w:numPr>
+          <w:ilvl w:val="0"/>
+          <w:numId w:val="1"/>
+        </w:numPr>
+      </w:pPr>
+      <w:r>
+        <w:t>Next steps</w:t>
+      </w:r>
+      <w:r>
+        <w:t xml:space="preserve"> </w:t>
+      </w:r>
+      <w:r>
+        <w:t>(</w:t>
+      </w:r>
+      <w:r>
+        <w:t>5</w:t>
+      </w:r>
+      <w:r>
+        <w:t xml:space="preserve"> mins)</w:t>
+      </w:r>
+    </w:p>
+    <w:p>
+      <w:pPr>
+        <w:pStyle w:val="ListParagraph"/>
+        <w:numPr>
+          <w:ilvl w:val="1"/>
+          <w:numId w:val="1"/>
+        </w:numPr>
+      </w:pPr>
+      <w:r>
+        <w:t>sharing links and associated files</w:t>
+      </w:r>
+    </w:p>
+    <w:p>
+      <w:pPr>
+        <w:pStyle w:val="ListParagraph"/>
+        <w:numPr>
+          <w:ilvl w:val="1"/>
+          <w:numId w:val="1"/>
+        </w:numPr>
+      </w:pPr>
+      <w:r>
+        <w:t>issues log and FAQ</w:t>
+      </w:r>
+    </w:p>
+    <w:p>
+      <w:pPr>
+        <w:pStyle w:val="ListParagraph"/>
+        <w:numPr>
+          <w:ilvl w:val="1"/>
+          <w:numId w:val="1"/>
+        </w:numPr>
+      </w:pPr>
+      <w:r>
+        <w:t xml:space="preserve">Share final models with project team for regional analysis? </w:t>
       </w:r>
     </w:p>
     <w:sectPr>
@@ -115,7 +527,7 @@
 </file>
 
 <file path=word/numbering.xml><?xml version="1.0" encoding="utf-8"?>
-<w:numbering xmlns:wpc="http://schemas.microsoft.com/office/word/2010/wordprocessingCanvas" xmlns:cx="http://schemas.microsoft.com/office/drawing/2014/chartex" xmlns:cx1="http://schemas.microsoft.com/office/drawing/2015/9/8/chartex" xmlns:cx2="http://schemas.microsoft.com/office/drawing/2015/10/21/chartex" xmlns:cx3="http://schemas.microsoft.com/office/drawing/2016/5/9/chartex" xmlns:cx4="http://schemas.microsoft.com/office/drawing/2016/5/10/chartex" xmlns:cx5="http://schemas.microsoft.com/office/drawing/2016/5/11/chartex" xmlns:cx6="http://schemas.microsoft.com/office/drawing/2016/5/12/chartex" xmlns:cx7="http://schemas.microsoft.com/office/drawing/2016/5/13/chartex" xmlns:cx8="http://schemas.microsoft.com/office/drawing/2016/5/14/chartex" xmlns:mc="http://schemas.openxmlformats.org/markup-compatibility/2006" xmlns:aink="http://schemas.microsoft.com/office/drawing/2016/ink" xmlns:am3d="http://schemas.microsoft.com/office/drawing/2017/model3d" xmlns:o="urn:schemas-microsoft-com:office:office" xmlns:oel="http://schemas.microsoft.com/office/2019/extlst" xmlns:r="http://schemas.openxmlformats.org/officeDocument/2006/relationships" xmlns:m="http://schemas.openxmlformats.org/officeDocument/2006/math" xmlns:v="urn:schemas-microsoft-com:vml" xmlns:wp14="http://schemas.microsoft.com/office/word/2010/wordprocessingDrawing" xmlns:wp="http://schemas.openxmlformats.org/drawingml/2006/wordprocessingDrawing" xmlns:w10="urn:schemas-microsoft-com:office:word" xmlns:w="http://schemas.openxmlformats.org/wordprocessingml/2006/main" xmlns:w14="http://schemas.microsoft.com/office/word/2010/wordml" xmlns:w15="http://schemas.microsoft.com/office/word/2012/wordml" xmlns:w16cex="http://schemas.microsoft.com/office/word/2018/wordml/cex" xmlns:w16cid="http://schemas.microsoft.com/office/word/2016/wordml/cid" xmlns:w16="http://schemas.microsoft.com/office/word/2018/wordml" xmlns:w16du="http://schemas.microsoft.com/office/word/2023/wordml/word16du" xmlns:w16sdtdh="http://schemas.microsoft.com/office/word/2020/wordml/sdtdatahash" xmlns:w16se="http://schemas.microsoft.com/office/word/2015/wordml/symex" xmlns:wpg="http://schemas.microsoft.com/office/word/2010/wordprocessingGroup" xmlns:wpi="http://schemas.microsoft.com/office/word/2010/wordprocessingInk" xmlns:wne="http://schemas.microsoft.com/office/word/2006/wordml" xmlns:wps="http://schemas.microsoft.com/office/word/2010/wordprocessingShape" mc:Ignorable="w14 w15 w16se w16cid w16 w16cex w16sdtdh w16du wp14">
+<w:numbering xmlns:wpc="http://schemas.microsoft.com/office/word/2010/wordprocessingCanvas" xmlns:cx="http://schemas.microsoft.com/office/drawing/2014/chartex" xmlns:cx1="http://schemas.microsoft.com/office/drawing/2015/9/8/chartex" xmlns:cx2="http://schemas.microsoft.com/office/drawing/2015/10/21/chartex" xmlns:cx3="http://schemas.microsoft.com/office/drawing/2016/5/9/chartex" xmlns:cx4="http://schemas.microsoft.com/office/drawing/2016/5/10/chartex" xmlns:cx5="http://schemas.microsoft.com/office/drawing/2016/5/11/chartex" xmlns:cx6="http://schemas.microsoft.com/office/drawing/2016/5/12/chartex" xmlns:cx7="http://schemas.microsoft.com/office/drawing/2016/5/13/chartex" xmlns:cx8="http://schemas.microsoft.com/office/drawing/2016/5/14/chartex" xmlns:mc="http://schemas.openxmlformats.org/markup-compatibility/2006" xmlns:aink="http://schemas.microsoft.com/office/drawing/2016/ink" xmlns:am3d="http://schemas.microsoft.com/office/drawing/2017/model3d" xmlns:o="urn:schemas-microsoft-com:office:office" xmlns:oel="http://schemas.microsoft.com/office/2019/extlst" xmlns:r="http://schemas.openxmlformats.org/officeDocument/2006/relationships" xmlns:m="http://schemas.openxmlformats.org/officeDocument/2006/math" xmlns:v="urn:schemas-microsoft-com:vml" xmlns:wp14="http://schemas.microsoft.com/office/word/2010/wordprocessingDrawing" xmlns:wp="http://schemas.openxmlformats.org/drawingml/2006/wordprocessingDrawing" xmlns:w10="urn:schemas-microsoft-com:office:word" xmlns:w="http://schemas.openxmlformats.org/wordprocessingml/2006/main" xmlns:w14="http://schemas.microsoft.com/office/word/2010/wordml" xmlns:w15="http://schemas.microsoft.com/office/word/2012/wordml" xmlns:w16cex="http://schemas.microsoft.com/office/word/2018/wordml/cex" xmlns:w16cid="http://schemas.microsoft.com/office/word/2016/wordml/cid" xmlns:w16="http://schemas.microsoft.com/office/word/2018/wordml" xmlns:w16du="http://schemas.microsoft.com/office/word/2023/wordml/word16du" xmlns:w16sdtdh="http://schemas.microsoft.com/office/word/2020/wordml/sdtdatahash" xmlns:w16sdtfl="http://schemas.microsoft.com/office/word/2024/wordml/sdtformatlock" xmlns:w16se="http://schemas.microsoft.com/office/word/2015/wordml/symex" xmlns:wpg="http://schemas.microsoft.com/office/word/2010/wordprocessingGroup" xmlns:wpi="http://schemas.microsoft.com/office/word/2010/wordprocessingInk" xmlns:wne="http://schemas.microsoft.com/office/word/2006/wordml" xmlns:wps="http://schemas.microsoft.com/office/word/2010/wordprocessingShape" mc:Ignorable="w14 w15 w16se w16cid w16 w16cex w16sdtdh w16sdtfl w16du wp14">
   <w:abstractNum w:abstractNumId="0" w15:restartNumberingAfterBreak="0">
     <w:nsid w:val="3A994656"/>
     <w:multiLevelType w:val="hybridMultilevel"/>
@@ -129,7 +541,7 @@
         <w:ind w:left="720" w:hanging="360"/>
       </w:pPr>
     </w:lvl>
-    <w:lvl w:ilvl="1" w:tplc="08090019" w:tentative="1">
+    <w:lvl w:ilvl="1" w:tplc="08090019">
       <w:start w:val="1"/>
       <w:numFmt w:val="lowerLetter"/>
       <w:lvlText w:val="%2."/>
@@ -209,7 +621,7 @@
 </file>
 
 <file path=word/styles.xml><?xml version="1.0" encoding="utf-8"?>
-<w:styles xmlns:mc="http://schemas.openxmlformats.org/markup-compatibility/2006" xmlns:r="http://schemas.openxmlformats.org/officeDocument/2006/relationships" xmlns:w="http://schemas.openxmlformats.org/wordprocessingml/2006/main" xmlns:w14="http://schemas.microsoft.com/office/word/2010/wordml" xmlns:w15="http://schemas.microsoft.com/office/word/2012/wordml" xmlns:w16cex="http://schemas.microsoft.com/office/word/2018/wordml/cex" xmlns:w16cid="http://schemas.microsoft.com/office/word/2016/wordml/cid" xmlns:w16="http://schemas.microsoft.com/office/word/2018/wordml" xmlns:w16du="http://schemas.microsoft.com/office/word/2023/wordml/word16du" xmlns:w16sdtdh="http://schemas.microsoft.com/office/word/2020/wordml/sdtdatahash" xmlns:w16se="http://schemas.microsoft.com/office/word/2015/wordml/symex" mc:Ignorable="w14 w15 w16se w16cid w16 w16cex w16sdtdh w16du">
+<w:styles xmlns:mc="http://schemas.openxmlformats.org/markup-compatibility/2006" xmlns:r="http://schemas.openxmlformats.org/officeDocument/2006/relationships" xmlns:w="http://schemas.openxmlformats.org/wordprocessingml/2006/main" xmlns:w14="http://schemas.microsoft.com/office/word/2010/wordml" xmlns:w15="http://schemas.microsoft.com/office/word/2012/wordml" xmlns:w16cex="http://schemas.microsoft.com/office/word/2018/wordml/cex" xmlns:w16cid="http://schemas.microsoft.com/office/word/2016/wordml/cid" xmlns:w16="http://schemas.microsoft.com/office/word/2018/wordml" xmlns:w16du="http://schemas.microsoft.com/office/word/2023/wordml/word16du" xmlns:w16sdtdh="http://schemas.microsoft.com/office/word/2020/wordml/sdtdatahash" xmlns:w16sdtfl="http://schemas.microsoft.com/office/word/2024/wordml/sdtformatlock" xmlns:w16se="http://schemas.microsoft.com/office/word/2015/wordml/symex" mc:Ignorable="w14 w15 w16se w16cid w16 w16cex w16sdtdh w16sdtfl w16du">
   <w:docDefaults>
     <w:rPrDefault>
       <w:rPr>

</xml_diff>

<commit_message>
Expand the video script
</commit_message>
<xml_diff>
--- a/Skeleton structure for MH Shiny model walk video.docx
+++ b/Skeleton structure for MH Shiny model walk video.docx
@@ -52,6 +52,12 @@
       <w:r>
         <w:t xml:space="preserve"> relatively narrow</w:t>
       </w:r>
+      <w:r>
+        <w:t xml:space="preserve"> – not able to include everything that folk asked for in the insight visits</w:t>
+      </w:r>
+      <w:r>
+        <w:t>.</w:t>
+      </w:r>
     </w:p>
     <w:p>
       <w:pPr>
@@ -70,6 +76,9 @@
       <w:r>
         <w:t>simple</w:t>
       </w:r>
+      <w:r>
+        <w:t xml:space="preserve"> (pros and cons)</w:t>
+      </w:r>
     </w:p>
     <w:p>
       <w:pPr>
@@ -93,12 +102,79 @@
       <w:pPr>
         <w:pStyle w:val="ListParagraph"/>
         <w:numPr>
+          <w:ilvl w:val="1"/>
+          <w:numId w:val="1"/>
+        </w:numPr>
+      </w:pPr>
+      <w:r>
+        <w:t>However</w:t>
+      </w:r>
+      <w:r>
+        <w:t>,</w:t>
+      </w:r>
+      <w:r>
+        <w:t xml:space="preserve"> </w:t>
+      </w:r>
+      <w:r>
+        <w:t xml:space="preserve">the </w:t>
+      </w:r>
+      <w:proofErr w:type="spellStart"/>
+      <w:proofErr w:type="gramStart"/>
+      <w:r>
+        <w:t>pro’s</w:t>
+      </w:r>
+      <w:proofErr w:type="spellEnd"/>
+      <w:proofErr w:type="gramEnd"/>
+      <w:r>
+        <w:t xml:space="preserve"> are:</w:t>
+      </w:r>
+    </w:p>
+    <w:p>
+      <w:pPr>
+        <w:pStyle w:val="ListParagraph"/>
+        <w:numPr>
+          <w:ilvl w:val="2"/>
+          <w:numId w:val="1"/>
+        </w:numPr>
+      </w:pPr>
+      <w:r>
+        <w:t>Consistent approach for ICB’s to follow</w:t>
+      </w:r>
+    </w:p>
+    <w:p>
+      <w:pPr>
+        <w:pStyle w:val="ListParagraph"/>
+        <w:numPr>
+          <w:ilvl w:val="2"/>
+          <w:numId w:val="1"/>
+        </w:numPr>
+      </w:pPr>
+      <w:r>
+        <w:t>Cost effective</w:t>
+      </w:r>
+    </w:p>
+    <w:p>
+      <w:pPr>
+        <w:pStyle w:val="ListParagraph"/>
+        <w:numPr>
+          <w:ilvl w:val="2"/>
+          <w:numId w:val="1"/>
+        </w:numPr>
+      </w:pPr>
+      <w:r>
+        <w:t>Easy to scenario plan</w:t>
+      </w:r>
+    </w:p>
+    <w:p>
+      <w:pPr>
+        <w:pStyle w:val="ListParagraph"/>
+        <w:numPr>
           <w:ilvl w:val="0"/>
           <w:numId w:val="1"/>
         </w:numPr>
       </w:pPr>
       <w:r>
-        <w:t>Demonstration 1 – Accessing the tool (3-4 mins)</w:t>
+        <w:t>Accessing the tool (3-4 mins)</w:t>
       </w:r>
     </w:p>
     <w:p>
@@ -146,13 +222,7 @@
         </w:numPr>
       </w:pPr>
       <w:r>
-        <w:t>N</w:t>
-      </w:r>
-      <w:r>
-        <w:t>ominated emails/accounts only (for now</w:t>
-      </w:r>
-      <w:r>
-        <w:t xml:space="preserve"> – hoping to make public…TBC)</w:t>
+        <w:t>Nominated emails/accounts only (for now – hoping to make public…TBC)</w:t>
       </w:r>
     </w:p>
     <w:p>
@@ -164,7 +234,13 @@
         </w:numPr>
       </w:pPr>
       <w:r>
-        <w:t>Demonstration 2 – Navigating the tool (5-7 mins)</w:t>
+        <w:t xml:space="preserve">Demonstration </w:t>
+      </w:r>
+      <w:r>
+        <w:t>1</w:t>
+      </w:r>
+      <w:r>
+        <w:t xml:space="preserve"> – Navigating the tool (5-7 mins)</w:t>
       </w:r>
       <w:r>
         <w:t>.</w:t>
@@ -197,7 +273,13 @@
         </w:numPr>
       </w:pPr>
       <w:r>
-        <w:t>Demonstration 3 – Loading data and parameters (7-8 mins)</w:t>
+        <w:t xml:space="preserve">Demonstration </w:t>
+      </w:r>
+      <w:r>
+        <w:t>2</w:t>
+      </w:r>
+      <w:r>
+        <w:t xml:space="preserve"> – Loading data and parameters (7-8 mins)</w:t>
       </w:r>
     </w:p>
     <w:p>
@@ -226,15 +308,106 @@
       <w:r>
         <w:t>Find csv of baseline data</w:t>
       </w:r>
-    </w:p>
-    <w:p>
-      <w:pPr>
-        <w:pStyle w:val="ListParagraph"/>
-        <w:numPr>
-          <w:ilvl w:val="1"/>
-          <w:numId w:val="1"/>
-        </w:numPr>
-      </w:pPr>
+      <w:r>
+        <w:t xml:space="preserve"> – have a quick look at this in excel before loading</w:t>
+      </w:r>
+    </w:p>
+    <w:p>
+      <w:pPr>
+        <w:pStyle w:val="ListParagraph"/>
+        <w:numPr>
+          <w:ilvl w:val="1"/>
+          <w:numId w:val="1"/>
+        </w:numPr>
+      </w:pPr>
+      <w:r>
+        <w:t xml:space="preserve">Quick scan for </w:t>
+      </w:r>
+      <w:r>
+        <w:t>errors in glimpse of the data</w:t>
+      </w:r>
+      <w:r>
+        <w:t xml:space="preserve"> when loaded.</w:t>
+      </w:r>
+    </w:p>
+    <w:p>
+      <w:pPr>
+        <w:pStyle w:val="ListParagraph"/>
+        <w:numPr>
+          <w:ilvl w:val="1"/>
+          <w:numId w:val="1"/>
+        </w:numPr>
+      </w:pPr>
+      <w:r>
+        <w:t xml:space="preserve">Point out that you could override the data in the baseline </w:t>
+      </w:r>
+      <w:proofErr w:type="gramStart"/>
+      <w:r>
+        <w:t>file</w:t>
+      </w:r>
+      <w:proofErr w:type="gramEnd"/>
+      <w:r>
+        <w:t xml:space="preserve"> but you </w:t>
+      </w:r>
+      <w:r>
+        <w:rPr>
+          <w:b/>
+          <w:bCs/>
+        </w:rPr>
+        <w:t>MUST</w:t>
+      </w:r>
+      <w:r>
+        <w:t xml:space="preserve"> conform to the same format</w:t>
+      </w:r>
+      <w:r>
+        <w:t>s</w:t>
+      </w:r>
+      <w:r>
+        <w:t xml:space="preserve"> else the load (and therefore model) will fail!</w:t>
+      </w:r>
+    </w:p>
+    <w:p>
+      <w:pPr>
+        <w:pStyle w:val="ListParagraph"/>
+        <w:numPr>
+          <w:ilvl w:val="1"/>
+          <w:numId w:val="1"/>
+        </w:numPr>
+        <w:rPr>
+          <w:b/>
+          <w:bCs/>
+        </w:rPr>
+      </w:pPr>
+      <w:r>
+        <w:rPr>
+          <w:b/>
+          <w:bCs/>
+        </w:rPr>
+        <w:t xml:space="preserve">Explain about the </w:t>
+      </w:r>
+      <w:proofErr w:type="gramStart"/>
+      <w:r>
+        <w:rPr>
+          <w:b/>
+          <w:bCs/>
+        </w:rPr>
+        <w:t>1 hour</w:t>
+      </w:r>
+      <w:proofErr w:type="gramEnd"/>
+      <w:r>
+        <w:rPr>
+          <w:b/>
+          <w:bCs/>
+        </w:rPr>
+        <w:t xml:space="preserve"> timeout</w:t>
+      </w:r>
+      <w:r>
+        <w:rPr>
+          <w:b/>
+          <w:bCs/>
+        </w:rPr>
+        <w:t xml:space="preserve"> – will need to reload any data and parameters</w:t>
+      </w:r>
     </w:p>
     <w:p>
       <w:pPr>
@@ -245,19 +418,132 @@
         </w:numPr>
       </w:pPr>
       <w:r>
-        <w:t>Demonstration 4 – Exploring the default outputs (5-6 mins)</w:t>
-      </w:r>
-    </w:p>
-    <w:p>
-      <w:pPr>
-        <w:pStyle w:val="ListParagraph"/>
-        <w:numPr>
-          <w:ilvl w:val="1"/>
-          <w:numId w:val="1"/>
-        </w:numPr>
-      </w:pPr>
-      <w:r>
-        <w:t>Sd.mfhskldjhflsd</w:t>
+        <w:t xml:space="preserve">Demonstration </w:t>
+      </w:r>
+      <w:r>
+        <w:t>3</w:t>
+      </w:r>
+      <w:r>
+        <w:t xml:space="preserve"> – Adjusting the parameters (8-10 mins)</w:t>
+      </w:r>
+    </w:p>
+    <w:p>
+      <w:pPr>
+        <w:pStyle w:val="ListParagraph"/>
+        <w:numPr>
+          <w:ilvl w:val="1"/>
+          <w:numId w:val="1"/>
+        </w:numPr>
+      </w:pPr>
+      <w:r>
+        <w:t>Overview of the layout</w:t>
+      </w:r>
+      <w:r>
+        <w:t xml:space="preserve"> panels.</w:t>
+      </w:r>
+    </w:p>
+    <w:p>
+      <w:pPr>
+        <w:pStyle w:val="ListParagraph"/>
+        <w:numPr>
+          <w:ilvl w:val="1"/>
+          <w:numId w:val="1"/>
+        </w:numPr>
+      </w:pPr>
+      <w:r>
+        <w:t xml:space="preserve">Point out that useful to read the descriptions of the parameters in right panel </w:t>
+      </w:r>
+      <w:r>
+        <w:t>as or before you change them</w:t>
+      </w:r>
+      <w:r>
+        <w:t>.</w:t>
+      </w:r>
+    </w:p>
+    <w:p>
+      <w:pPr>
+        <w:pStyle w:val="ListParagraph"/>
+        <w:numPr>
+          <w:ilvl w:val="1"/>
+          <w:numId w:val="1"/>
+        </w:numPr>
+      </w:pPr>
+      <w:r>
+        <w:t xml:space="preserve">Highlight the demographic growth table and that this </w:t>
+      </w:r>
+      <w:r>
+        <w:rPr>
+          <w:b/>
+          <w:bCs/>
+          <w:u w:val="single"/>
+        </w:rPr>
+        <w:t>can’t be modified</w:t>
+      </w:r>
+      <w:r>
+        <w:t>.</w:t>
+      </w:r>
+    </w:p>
+    <w:p>
+      <w:pPr>
+        <w:pStyle w:val="ListParagraph"/>
+        <w:numPr>
+          <w:ilvl w:val="1"/>
+          <w:numId w:val="1"/>
+        </w:numPr>
+      </w:pPr>
+      <w:r>
+        <w:t>Point out the selector drop-down should be your ICB, but where there are multiples in the data it chooses the highest volume one as default.</w:t>
+      </w:r>
+    </w:p>
+    <w:p>
+      <w:pPr>
+        <w:pStyle w:val="ListParagraph"/>
+        <w:numPr>
+          <w:ilvl w:val="1"/>
+          <w:numId w:val="1"/>
+        </w:numPr>
+      </w:pPr>
+      <w:r>
+        <w:t>Demonstrate changing a few parameters by typing or clicking the arrows.</w:t>
+      </w:r>
+    </w:p>
+    <w:p>
+      <w:pPr>
+        <w:pStyle w:val="ListParagraph"/>
+        <w:numPr>
+          <w:ilvl w:val="1"/>
+          <w:numId w:val="1"/>
+        </w:numPr>
+      </w:pPr>
+      <w:r>
+        <w:t>Show how to reset to default.</w:t>
+      </w:r>
+    </w:p>
+    <w:p>
+      <w:pPr>
+        <w:pStyle w:val="ListParagraph"/>
+        <w:numPr>
+          <w:ilvl w:val="1"/>
+          <w:numId w:val="1"/>
+        </w:numPr>
+      </w:pPr>
+      <w:r>
+        <w:t>Show how to export for future use.</w:t>
+      </w:r>
+    </w:p>
+    <w:p>
+      <w:pPr>
+        <w:pStyle w:val="ListParagraph"/>
+        <w:numPr>
+          <w:ilvl w:val="1"/>
+          <w:numId w:val="1"/>
+        </w:numPr>
+      </w:pPr>
+      <w:r>
+        <w:t xml:space="preserve">Switch back to the </w:t>
+      </w:r>
+      <w:r>
+        <w:t>data tab to show how to upload saved parameters.</w:t>
       </w:r>
     </w:p>
     <w:p>
@@ -269,19 +555,215 @@
         </w:numPr>
       </w:pPr>
       <w:r>
-        <w:t>Demonstration 5 – Adjusting the parameters (8-10 mins)</w:t>
-      </w:r>
-    </w:p>
-    <w:p>
-      <w:pPr>
-        <w:pStyle w:val="ListParagraph"/>
-        <w:numPr>
-          <w:ilvl w:val="1"/>
-          <w:numId w:val="1"/>
-        </w:numPr>
-      </w:pPr>
-      <w:r>
-        <w:t>dskjfghsdaljgfds</w:t>
+        <w:t xml:space="preserve">Demonstration </w:t>
+      </w:r>
+      <w:r>
+        <w:t>4</w:t>
+      </w:r>
+      <w:r>
+        <w:t xml:space="preserve"> – Exploring the </w:t>
+      </w:r>
+      <w:r>
+        <w:t>main</w:t>
+      </w:r>
+      <w:r>
+        <w:t xml:space="preserve"> outputs (5-6 mins)</w:t>
+      </w:r>
+    </w:p>
+    <w:p>
+      <w:pPr>
+        <w:pStyle w:val="ListParagraph"/>
+        <w:numPr>
+          <w:ilvl w:val="1"/>
+          <w:numId w:val="1"/>
+        </w:numPr>
+      </w:pPr>
+      <w:r>
+        <w:t xml:space="preserve">First time you </w:t>
+      </w:r>
+      <w:proofErr w:type="gramStart"/>
+      <w:r>
+        <w:t>view,</w:t>
+      </w:r>
+      <w:proofErr w:type="gramEnd"/>
+      <w:r>
+        <w:t xml:space="preserve"> it may take a few seconds to render.</w:t>
+      </w:r>
+    </w:p>
+    <w:p>
+      <w:pPr>
+        <w:pStyle w:val="ListParagraph"/>
+        <w:numPr>
+          <w:ilvl w:val="1"/>
+          <w:numId w:val="1"/>
+        </w:numPr>
+      </w:pPr>
+      <w:r>
+        <w:t>Overview of the layout panels</w:t>
+      </w:r>
+    </w:p>
+    <w:p>
+      <w:pPr>
+        <w:pStyle w:val="ListParagraph"/>
+        <w:numPr>
+          <w:ilvl w:val="1"/>
+          <w:numId w:val="1"/>
+        </w:numPr>
+      </w:pPr>
+      <w:proofErr w:type="gramStart"/>
+      <w:r>
+        <w:t>Firstly</w:t>
+      </w:r>
+      <w:proofErr w:type="gramEnd"/>
+      <w:r>
+        <w:t xml:space="preserve"> focus on</w:t>
+      </w:r>
+      <w:r>
+        <w:t xml:space="preserve"> modelled changes</w:t>
+      </w:r>
+    </w:p>
+    <w:p>
+      <w:pPr>
+        <w:pStyle w:val="ListParagraph"/>
+        <w:numPr>
+          <w:ilvl w:val="2"/>
+          <w:numId w:val="1"/>
+        </w:numPr>
+      </w:pPr>
+      <w:r>
+        <w:t>Difference between 3 tabs for demand activity</w:t>
+      </w:r>
+      <w:r>
+        <w:t xml:space="preserve"> – bed days, bed days </w:t>
+      </w:r>
+      <w:proofErr w:type="spellStart"/>
+      <w:r>
+        <w:t>excl</w:t>
+      </w:r>
+      <w:proofErr w:type="spellEnd"/>
+      <w:r>
+        <w:t xml:space="preserve"> HL and spells</w:t>
+      </w:r>
+    </w:p>
+    <w:p>
+      <w:pPr>
+        <w:pStyle w:val="ListParagraph"/>
+        <w:numPr>
+          <w:ilvl w:val="2"/>
+          <w:numId w:val="1"/>
+        </w:numPr>
+      </w:pPr>
+      <w:r>
+        <w:t>Describe the waterfall and what each</w:t>
+      </w:r>
+      <w:r>
+        <w:t xml:space="preserve"> element represents</w:t>
+      </w:r>
+    </w:p>
+    <w:p>
+      <w:pPr>
+        <w:pStyle w:val="ListParagraph"/>
+        <w:numPr>
+          <w:ilvl w:val="2"/>
+          <w:numId w:val="1"/>
+        </w:numPr>
+      </w:pPr>
+      <w:r>
+        <w:lastRenderedPageBreak/>
+        <w:t>Flick back to assumptions, change a few then switch back to see the impact on demand.</w:t>
+      </w:r>
+    </w:p>
+    <w:p>
+      <w:pPr>
+        <w:pStyle w:val="ListParagraph"/>
+        <w:numPr>
+          <w:ilvl w:val="2"/>
+          <w:numId w:val="1"/>
+        </w:numPr>
+      </w:pPr>
+      <w:r>
+        <w:t xml:space="preserve">Show how to </w:t>
+      </w:r>
+      <w:r>
+        <w:t>download the modelled data</w:t>
+      </w:r>
+      <w:r>
+        <w:t xml:space="preserve"> and what it includes.</w:t>
+      </w:r>
+    </w:p>
+    <w:p>
+      <w:pPr>
+        <w:pStyle w:val="ListParagraph"/>
+        <w:numPr>
+          <w:ilvl w:val="1"/>
+          <w:numId w:val="1"/>
+        </w:numPr>
+      </w:pPr>
+      <w:r>
+        <w:t xml:space="preserve">Now focus on the occupancy rates and </w:t>
+      </w:r>
+      <w:r>
+        <w:t>conversion to bed numbers</w:t>
+      </w:r>
+    </w:p>
+    <w:p>
+      <w:pPr>
+        <w:pStyle w:val="ListParagraph"/>
+        <w:numPr>
+          <w:ilvl w:val="2"/>
+          <w:numId w:val="1"/>
+        </w:numPr>
+      </w:pPr>
+      <w:r>
+        <w:t>Point out there are 2 parameters – now and future. We don’t have data to support these so will almost certainly change.</w:t>
+      </w:r>
+    </w:p>
+    <w:p>
+      <w:pPr>
+        <w:pStyle w:val="ListParagraph"/>
+        <w:numPr>
+          <w:ilvl w:val="2"/>
+          <w:numId w:val="1"/>
+        </w:numPr>
+      </w:pPr>
+      <w:r>
+        <w:t>Point out t</w:t>
+      </w:r>
+      <w:r>
+        <w:t>he bed requirements</w:t>
+      </w:r>
+      <w:r>
+        <w:t xml:space="preserve"> rely heavily on these 2 figures!</w:t>
+      </w:r>
+    </w:p>
+    <w:p>
+      <w:pPr>
+        <w:pStyle w:val="ListParagraph"/>
+        <w:numPr>
+          <w:ilvl w:val="2"/>
+          <w:numId w:val="1"/>
+        </w:numPr>
+      </w:pPr>
+      <w:r>
+        <w:t>Briefly explain the table, the annualization formula and</w:t>
+      </w:r>
+      <w:r>
+        <w:t xml:space="preserve"> change the values to show the impact.</w:t>
+      </w:r>
+    </w:p>
+    <w:p>
+      <w:pPr>
+        <w:pStyle w:val="ListParagraph"/>
+        <w:numPr>
+          <w:ilvl w:val="2"/>
+          <w:numId w:val="1"/>
+        </w:numPr>
+      </w:pPr>
+      <w:r>
+        <w:t>Indicate the reset</w:t>
+      </w:r>
+      <w:r>
+        <w:t xml:space="preserve"> default button if required.</w:t>
       </w:r>
     </w:p>
     <w:p>
@@ -293,19 +775,370 @@
         </w:numPr>
       </w:pPr>
       <w:r>
-        <w:t>Demonstration 6 – Exporting and saving the data (5-6 mins)</w:t>
-      </w:r>
-    </w:p>
-    <w:p>
-      <w:pPr>
-        <w:pStyle w:val="ListParagraph"/>
-        <w:numPr>
-          <w:ilvl w:val="1"/>
-          <w:numId w:val="1"/>
-        </w:numPr>
-      </w:pPr>
-      <w:r>
-        <w:t>kfhsdljkf</w:t>
+        <w:t xml:space="preserve">Demonstration 5 – </w:t>
+      </w:r>
+      <w:r>
+        <w:t xml:space="preserve">Reviewing the </w:t>
+      </w:r>
+      <w:r>
+        <w:t>sub-group outputs</w:t>
+      </w:r>
+      <w:r>
+        <w:t xml:space="preserve"> (8-10 mins)</w:t>
+      </w:r>
+    </w:p>
+    <w:p>
+      <w:pPr>
+        <w:pStyle w:val="ListParagraph"/>
+        <w:numPr>
+          <w:ilvl w:val="1"/>
+          <w:numId w:val="1"/>
+        </w:numPr>
+      </w:pPr>
+      <w:r>
+        <w:t>Overview of layout panels</w:t>
+      </w:r>
+    </w:p>
+    <w:p>
+      <w:pPr>
+        <w:pStyle w:val="ListParagraph"/>
+        <w:numPr>
+          <w:ilvl w:val="1"/>
+          <w:numId w:val="1"/>
+        </w:numPr>
+      </w:pPr>
+      <w:r>
+        <w:t xml:space="preserve">Describe what the </w:t>
+      </w:r>
+      <w:r>
+        <w:t>chart shows</w:t>
+      </w:r>
+    </w:p>
+    <w:p>
+      <w:pPr>
+        <w:pStyle w:val="ListParagraph"/>
+        <w:numPr>
+          <w:ilvl w:val="1"/>
+          <w:numId w:val="1"/>
+        </w:numPr>
+      </w:pPr>
+      <w:r>
+        <w:t>Cycle through a few variables to show how to explore</w:t>
+      </w:r>
+    </w:p>
+    <w:p>
+      <w:pPr>
+        <w:pStyle w:val="ListParagraph"/>
+        <w:numPr>
+          <w:ilvl w:val="1"/>
+          <w:numId w:val="1"/>
+        </w:numPr>
+      </w:pPr>
+      <w:r>
+        <w:t xml:space="preserve">Limitations of these sub-group projections i.e. that </w:t>
+      </w:r>
+      <w:r>
+        <w:t>the assumptions are global for the whole baseline therefore affect these groups proportionally.</w:t>
+      </w:r>
+    </w:p>
+    <w:p>
+      <w:pPr>
+        <w:pStyle w:val="ListParagraph"/>
+        <w:numPr>
+          <w:ilvl w:val="1"/>
+          <w:numId w:val="1"/>
+        </w:numPr>
+      </w:pPr>
+      <w:r>
+        <w:t xml:space="preserve">If users wanted to create a </w:t>
+      </w:r>
+      <w:r>
+        <w:t xml:space="preserve">demand </w:t>
+      </w:r>
+      <w:r>
+        <w:t xml:space="preserve">model for each of these </w:t>
+      </w:r>
+      <w:proofErr w:type="gramStart"/>
+      <w:r>
+        <w:t>sub groups</w:t>
+      </w:r>
+      <w:proofErr w:type="gramEnd"/>
+      <w:r>
+        <w:t xml:space="preserve"> with</w:t>
+      </w:r>
+      <w:r>
+        <w:t xml:space="preserve"> different parameters for each you can do – either:</w:t>
+      </w:r>
+    </w:p>
+    <w:p>
+      <w:pPr>
+        <w:pStyle w:val="ListParagraph"/>
+        <w:numPr>
+          <w:ilvl w:val="2"/>
+          <w:numId w:val="1"/>
+        </w:numPr>
+      </w:pPr>
+      <w:r>
+        <w:t>load only the relevant sub-group data</w:t>
+      </w:r>
+      <w:r>
+        <w:t xml:space="preserve">, set parameters, export. Repeat for each </w:t>
+      </w:r>
+      <w:proofErr w:type="gramStart"/>
+      <w:r>
+        <w:t>sub group</w:t>
+      </w:r>
+      <w:proofErr w:type="gramEnd"/>
+      <w:r>
+        <w:t>, merge and aggregate.</w:t>
+      </w:r>
+    </w:p>
+    <w:p>
+      <w:pPr>
+        <w:pStyle w:val="ListParagraph"/>
+        <w:numPr>
+          <w:ilvl w:val="2"/>
+          <w:numId w:val="1"/>
+        </w:numPr>
+      </w:pPr>
+      <w:r>
+        <w:t>Load whole dataset, change parameters according to sub-group of interest, export, keep only the demand for that sub-group. Repeat</w:t>
+      </w:r>
+      <w:r>
+        <w:t>, merge and aggregate.</w:t>
+      </w:r>
+    </w:p>
+    <w:p>
+      <w:pPr>
+        <w:pStyle w:val="ListParagraph"/>
+        <w:numPr>
+          <w:ilvl w:val="2"/>
+          <w:numId w:val="1"/>
+        </w:numPr>
+      </w:pPr>
+      <w:r>
+        <w:t xml:space="preserve">In </w:t>
+      </w:r>
+      <w:proofErr w:type="gramStart"/>
+      <w:r>
+        <w:t>both of the above</w:t>
+      </w:r>
+      <w:proofErr w:type="gramEnd"/>
+      <w:r>
+        <w:t>, careful of double counting</w:t>
+      </w:r>
+      <w:r>
+        <w:t xml:space="preserve"> as groups of patients will feature in multiple sub-groups.</w:t>
+      </w:r>
+    </w:p>
+    <w:p>
+      <w:pPr>
+        <w:pStyle w:val="ListParagraph"/>
+        <w:numPr>
+          <w:ilvl w:val="0"/>
+          <w:numId w:val="1"/>
+        </w:numPr>
+      </w:pPr>
+      <w:r>
+        <w:t xml:space="preserve">Demonstration 6 – </w:t>
+      </w:r>
+      <w:r>
+        <w:t>Bed policy and management</w:t>
+      </w:r>
+      <w:r>
+        <w:t xml:space="preserve"> (5-6 mins)</w:t>
+      </w:r>
+    </w:p>
+    <w:p>
+      <w:pPr>
+        <w:pStyle w:val="ListParagraph"/>
+        <w:numPr>
+          <w:ilvl w:val="1"/>
+          <w:numId w:val="1"/>
+        </w:numPr>
+      </w:pPr>
+      <w:r>
+        <w:t>Overview of layout panels</w:t>
+      </w:r>
+      <w:r>
+        <w:t xml:space="preserve"> – basic description of tables.</w:t>
+      </w:r>
+    </w:p>
+    <w:p>
+      <w:pPr>
+        <w:pStyle w:val="ListParagraph"/>
+        <w:numPr>
+          <w:ilvl w:val="1"/>
+          <w:numId w:val="1"/>
+        </w:numPr>
+      </w:pPr>
+      <w:r>
+        <w:t xml:space="preserve">Limitations of this – only cover </w:t>
+      </w:r>
+      <w:r>
+        <w:t xml:space="preserve">these </w:t>
+      </w:r>
+      <w:r>
+        <w:t>two factors</w:t>
+      </w:r>
+      <w:r>
+        <w:t>.</w:t>
+      </w:r>
+    </w:p>
+    <w:p>
+      <w:pPr>
+        <w:pStyle w:val="ListParagraph"/>
+        <w:numPr>
+          <w:ilvl w:val="1"/>
+          <w:numId w:val="1"/>
+        </w:numPr>
+      </w:pPr>
+      <w:r>
+        <w:t>Point out the difference in repat and expat</w:t>
+      </w:r>
+      <w:r>
+        <w:t xml:space="preserve"> to be clear</w:t>
+      </w:r>
+      <w:r>
+        <w:t>.</w:t>
+      </w:r>
+      <w:r>
+        <w:t xml:space="preserve"> Highlight the figures in demo dataset (Notts) – they’re a net exporter of patients!</w:t>
+      </w:r>
+    </w:p>
+    <w:p>
+      <w:pPr>
+        <w:pStyle w:val="ListParagraph"/>
+        <w:numPr>
+          <w:ilvl w:val="1"/>
+          <w:numId w:val="1"/>
+        </w:numPr>
+      </w:pPr>
+      <w:r>
+        <w:t>Point out th</w:t>
+      </w:r>
+      <w:r>
+        <w:t>ese parameters</w:t>
+      </w:r>
+      <w:r>
+        <w:t xml:space="preserve"> don’t affect demand, simply the </w:t>
+      </w:r>
+      <w:r>
+        <w:t>future flow of in-out of area activity and independent provision.</w:t>
+      </w:r>
+    </w:p>
+    <w:p>
+      <w:pPr>
+        <w:pStyle w:val="ListParagraph"/>
+        <w:numPr>
+          <w:ilvl w:val="1"/>
+          <w:numId w:val="1"/>
+        </w:numPr>
+      </w:pPr>
+      <w:r>
+        <w:t>These factors may be used to ‘rebalance’</w:t>
+      </w:r>
+      <w:r>
+        <w:t xml:space="preserve"> beds based on growth or demand from</w:t>
+      </w:r>
+    </w:p>
+    <w:p>
+      <w:pPr>
+        <w:pStyle w:val="ListParagraph"/>
+        <w:numPr>
+          <w:ilvl w:val="2"/>
+          <w:numId w:val="1"/>
+        </w:numPr>
+      </w:pPr>
+      <w:r>
+        <w:t>Show what happens when change one OAP factor.</w:t>
+      </w:r>
+    </w:p>
+    <w:p>
+      <w:pPr>
+        <w:pStyle w:val="ListParagraph"/>
+        <w:numPr>
+          <w:ilvl w:val="2"/>
+          <w:numId w:val="1"/>
+        </w:numPr>
+      </w:pPr>
+      <w:r>
+        <w:t>Sh</w:t>
+      </w:r>
+      <w:r>
+        <w:t>o</w:t>
+      </w:r>
+      <w:r>
+        <w:t>w what happens when change both (different directions)</w:t>
+      </w:r>
+    </w:p>
+    <w:p>
+      <w:pPr>
+        <w:pStyle w:val="ListParagraph"/>
+        <w:numPr>
+          <w:ilvl w:val="2"/>
+          <w:numId w:val="1"/>
+        </w:numPr>
+      </w:pPr>
+      <w:r>
+        <w:t>Show what happens when change IP parameter</w:t>
+      </w:r>
+    </w:p>
+    <w:p>
+      <w:pPr>
+        <w:pStyle w:val="ListParagraph"/>
+        <w:numPr>
+          <w:ilvl w:val="1"/>
+          <w:numId w:val="1"/>
+        </w:numPr>
+      </w:pPr>
+      <w:r>
+        <w:t>F</w:t>
+      </w:r>
+      <w:r>
+        <w:t>lick back to main outputs table/data to show this alongside the demand changes in beds</w:t>
+      </w:r>
+    </w:p>
+    <w:p>
+      <w:pPr>
+        <w:pStyle w:val="ListParagraph"/>
+        <w:numPr>
+          <w:ilvl w:val="1"/>
+          <w:numId w:val="1"/>
+        </w:numPr>
+      </w:pPr>
+      <w:r>
+        <w:t>Remind folk that the export data button is on main outputs tab and will include the OAP and IP conversions</w:t>
+      </w:r>
+      <w:r>
+        <w:t xml:space="preserve"> in the data as well.</w:t>
+      </w:r>
+    </w:p>
+    <w:p>
+      <w:pPr>
+        <w:pStyle w:val="ListParagraph"/>
+        <w:numPr>
+          <w:ilvl w:val="0"/>
+          <w:numId w:val="1"/>
+        </w:numPr>
+      </w:pPr>
+      <w:r>
+        <w:t>Review of metadata and glossary tab</w:t>
+      </w:r>
+      <w:r>
+        <w:t>:</w:t>
+      </w:r>
+    </w:p>
+    <w:p>
+      <w:pPr>
+        <w:pStyle w:val="ListParagraph"/>
+        <w:numPr>
+          <w:ilvl w:val="1"/>
+          <w:numId w:val="1"/>
+        </w:numPr>
+      </w:pPr>
+      <w:r>
+        <w:t>Briefly describe what it is</w:t>
       </w:r>
     </w:p>
     <w:p>
@@ -433,28 +1266,51 @@
           <w:b/>
           <w:bCs/>
         </w:rPr>
-        <w:t>4 Pesimistic</w:t>
-      </w:r>
-    </w:p>
-    <w:p>
-      <w:pPr>
-        <w:pStyle w:val="ListParagraph"/>
-        <w:numPr>
-          <w:ilvl w:val="1"/>
-          <w:numId w:val="1"/>
-        </w:numPr>
+        <w:t xml:space="preserve">4 </w:t>
+      </w:r>
+      <w:r>
         <w:rPr>
           <w:b/>
           <w:bCs/>
         </w:rPr>
-      </w:pPr>
-      <w:r>
+        <w:t>Pessimistic</w:t>
+      </w:r>
+    </w:p>
+    <w:p>
+      <w:pPr>
+        <w:pStyle w:val="ListParagraph"/>
+        <w:numPr>
+          <w:ilvl w:val="1"/>
+          <w:numId w:val="1"/>
+        </w:numPr>
         <w:rPr>
           <w:b/>
           <w:bCs/>
         </w:rPr>
-        <w:t>Comparing them all…? Excel file prepoluated</w:t>
-      </w:r>
+      </w:pPr>
+      <w:r>
+        <w:rPr>
+          <w:b/>
+          <w:bCs/>
+        </w:rPr>
+        <w:t>Comparing them all…? Excel file pre</w:t>
+      </w:r>
+      <w:r>
+        <w:rPr>
+          <w:b/>
+          <w:bCs/>
+        </w:rPr>
+        <w:t>-</w:t>
+      </w:r>
+      <w:proofErr w:type="spellStart"/>
+      <w:r>
+        <w:rPr>
+          <w:b/>
+          <w:bCs/>
+        </w:rPr>
+        <w:t>poluated</w:t>
+      </w:r>
+      <w:proofErr w:type="spellEnd"/>
     </w:p>
     <w:p>
       <w:pPr>
@@ -465,19 +1321,103 @@
         </w:numPr>
       </w:pPr>
       <w:r>
+        <w:lastRenderedPageBreak/>
+        <w:t>Other things you might want to try</w:t>
+      </w:r>
+    </w:p>
+    <w:p>
+      <w:pPr>
+        <w:pStyle w:val="ListParagraph"/>
+        <w:numPr>
+          <w:ilvl w:val="1"/>
+          <w:numId w:val="1"/>
+        </w:numPr>
+      </w:pPr>
+      <w:r>
+        <w:t>Applying the</w:t>
+      </w:r>
+      <w:r>
+        <w:t xml:space="preserve"> relative changes in demand and beds to your own bed data and service model</w:t>
+      </w:r>
+    </w:p>
+    <w:p>
+      <w:pPr>
+        <w:pStyle w:val="ListParagraph"/>
+        <w:numPr>
+          <w:ilvl w:val="1"/>
+          <w:numId w:val="1"/>
+        </w:numPr>
+      </w:pPr>
+      <w:r>
+        <w:t xml:space="preserve">Adding your own additional demand factors and mitigators (done outside of our tool in e.g. excel, </w:t>
+      </w:r>
+      <w:proofErr w:type="spellStart"/>
+      <w:r>
+        <w:t>PowerBI</w:t>
+      </w:r>
+      <w:proofErr w:type="spellEnd"/>
+      <w:r>
+        <w:t xml:space="preserve"> etc…)</w:t>
+      </w:r>
+    </w:p>
+    <w:p>
+      <w:pPr>
+        <w:pStyle w:val="ListParagraph"/>
+        <w:numPr>
+          <w:ilvl w:val="1"/>
+          <w:numId w:val="1"/>
+        </w:numPr>
+      </w:pPr>
+      <w:r>
+        <w:t>Try differe</w:t>
+      </w:r>
+      <w:r>
+        <w:t>nt combinations of demand and bed policy</w:t>
+      </w:r>
+    </w:p>
+    <w:p>
+      <w:pPr>
+        <w:pStyle w:val="ListParagraph"/>
+        <w:numPr>
+          <w:ilvl w:val="1"/>
+          <w:numId w:val="1"/>
+        </w:numPr>
+      </w:pPr>
+      <w:r>
+        <w:t xml:space="preserve">Divide </w:t>
+      </w:r>
+      <w:r>
+        <w:t>and treat in and out of area beds differently</w:t>
+      </w:r>
+    </w:p>
+    <w:p>
+      <w:pPr>
+        <w:pStyle w:val="ListParagraph"/>
+        <w:numPr>
+          <w:ilvl w:val="1"/>
+          <w:numId w:val="1"/>
+        </w:numPr>
+      </w:pPr>
+      <w:r>
+        <w:t xml:space="preserve">Convert each of the </w:t>
+      </w:r>
+      <w:r>
+        <w:t>bed day adjustments in export to beds</w:t>
+      </w:r>
+    </w:p>
+    <w:p>
+      <w:pPr>
+        <w:pStyle w:val="ListParagraph"/>
+        <w:numPr>
+          <w:ilvl w:val="0"/>
+          <w:numId w:val="1"/>
+        </w:numPr>
+      </w:pPr>
+      <w:r>
         <w:t>Next steps</w:t>
       </w:r>
       <w:r>
-        <w:t xml:space="preserve"> </w:t>
-      </w:r>
-      <w:r>
-        <w:t>(</w:t>
-      </w:r>
-      <w:r>
-        <w:t>5</w:t>
-      </w:r>
-      <w:r>
-        <w:t xml:space="preserve"> mins)</w:t>
+        <w:t xml:space="preserve"> (5 mins)</w:t>
       </w:r>
     </w:p>
     <w:p>
@@ -550,7 +1490,7 @@
         <w:ind w:left="1440" w:hanging="360"/>
       </w:pPr>
     </w:lvl>
-    <w:lvl w:ilvl="2" w:tplc="0809001B" w:tentative="1">
+    <w:lvl w:ilvl="2" w:tplc="0809001B">
       <w:start w:val="1"/>
       <w:numFmt w:val="lowerRoman"/>
       <w:lvlText w:val="%3."/>

</xml_diff>

<commit_message>
minor changes to video script
</commit_message>
<xml_diff>
--- a/Skeleton structure for MH Shiny model walk video.docx
+++ b/Skeleton structure for MH Shiny model walk video.docx
@@ -408,42 +408,42 @@
           <w:numId w:val="1"/>
         </w:numPr>
         <w:rPr>
-          <w:color w:val="00B050"/>
-        </w:rPr>
-      </w:pPr>
-      <w:r>
-        <w:rPr>
-          <w:color w:val="00B050"/>
+          <w:color w:val="4C94D8" w:themeColor="text2" w:themeTint="80"/>
+        </w:rPr>
+      </w:pPr>
+      <w:r>
+        <w:rPr>
+          <w:color w:val="4C94D8" w:themeColor="text2" w:themeTint="80"/>
         </w:rPr>
         <w:t xml:space="preserve">Demonstration </w:t>
       </w:r>
       <w:r>
         <w:rPr>
-          <w:color w:val="00B050"/>
+          <w:color w:val="4C94D8" w:themeColor="text2" w:themeTint="80"/>
         </w:rPr>
         <w:t>1</w:t>
       </w:r>
       <w:r>
         <w:rPr>
-          <w:color w:val="00B050"/>
+          <w:color w:val="4C94D8" w:themeColor="text2" w:themeTint="80"/>
         </w:rPr>
         <w:t xml:space="preserve"> – Navigating the tool (5-</w:t>
       </w:r>
       <w:r>
         <w:rPr>
-          <w:color w:val="00B050"/>
+          <w:color w:val="4C94D8" w:themeColor="text2" w:themeTint="80"/>
         </w:rPr>
         <w:t>6</w:t>
       </w:r>
       <w:r>
         <w:rPr>
-          <w:color w:val="00B050"/>
+          <w:color w:val="4C94D8" w:themeColor="text2" w:themeTint="80"/>
         </w:rPr>
         <w:t xml:space="preserve"> mins)</w:t>
       </w:r>
       <w:r>
         <w:rPr>
-          <w:color w:val="00B050"/>
+          <w:color w:val="4C94D8" w:themeColor="text2" w:themeTint="80"/>
         </w:rPr>
         <w:t>.</w:t>
       </w:r>
@@ -456,30 +456,72 @@
           <w:numId w:val="1"/>
         </w:numPr>
         <w:rPr>
-          <w:color w:val="00B050"/>
-        </w:rPr>
-      </w:pPr>
-      <w:r>
-        <w:rPr>
-          <w:color w:val="00B050"/>
+          <w:color w:val="4C94D8" w:themeColor="text2" w:themeTint="80"/>
+        </w:rPr>
+      </w:pPr>
+      <w:r>
+        <w:rPr>
+          <w:color w:val="4C94D8" w:themeColor="text2" w:themeTint="80"/>
+        </w:rPr>
+        <w:t xml:space="preserve">Mention that text heavy and </w:t>
+      </w:r>
+      <w:r>
+        <w:rPr>
+          <w:color w:val="4C94D8" w:themeColor="text2" w:themeTint="80"/>
+        </w:rPr>
+        <w:t xml:space="preserve">the </w:t>
+      </w:r>
+      <w:r>
+        <w:rPr>
+          <w:color w:val="4C94D8" w:themeColor="text2" w:themeTint="80"/>
+        </w:rPr>
+        <w:t>reason – no</w:t>
+      </w:r>
+      <w:r>
+        <w:rPr>
+          <w:color w:val="4C94D8" w:themeColor="text2" w:themeTint="80"/>
+        </w:rPr>
+        <w:t>t resourced for</w:t>
+      </w:r>
+      <w:r>
+        <w:rPr>
+          <w:color w:val="4C94D8" w:themeColor="text2" w:themeTint="80"/>
+        </w:rPr>
+        <w:t xml:space="preserve"> ongoing support and dev’t so wanted to be clear about everything</w:t>
+      </w:r>
+    </w:p>
+    <w:p>
+      <w:pPr>
+        <w:pStyle w:val="ListParagraph"/>
+        <w:numPr>
+          <w:ilvl w:val="1"/>
+          <w:numId w:val="1"/>
+        </w:numPr>
+        <w:rPr>
+          <w:color w:val="4C94D8" w:themeColor="text2" w:themeTint="80"/>
+        </w:rPr>
+      </w:pPr>
+      <w:r>
+        <w:rPr>
+          <w:color w:val="4C94D8" w:themeColor="text2" w:themeTint="80"/>
         </w:rPr>
         <w:t>Linear w</w:t>
       </w:r>
       <w:r>
         <w:rPr>
-          <w:color w:val="00B050"/>
+          <w:color w:val="4C94D8" w:themeColor="text2" w:themeTint="80"/>
         </w:rPr>
         <w:t>alkthrough of the tabs, super high-level summary</w:t>
       </w:r>
       <w:r>
         <w:rPr>
-          <w:color w:val="00B050"/>
+          <w:color w:val="4C94D8" w:themeColor="text2" w:themeTint="80"/>
         </w:rPr>
         <w:t xml:space="preserve"> with focus on the in</w:t>
       </w:r>
       <w:r>
         <w:rPr>
-          <w:color w:val="00B050"/>
+          <w:color w:val="4C94D8" w:themeColor="text2" w:themeTint="80"/>
         </w:rPr>
         <w:t>structions</w:t>
       </w:r>
@@ -1032,6 +1074,7 @@
         <w:rPr>
           <w:color w:val="00B050"/>
         </w:rPr>
+        <w:lastRenderedPageBreak/>
         <w:t>Difference between 3 tabs for demand activity</w:t>
       </w:r>
       <w:r>
@@ -1056,886 +1099,886 @@
         <w:rPr>
           <w:color w:val="00B050"/>
         </w:rPr>
+        <w:t>Describe the waterfall and what each</w:t>
+      </w:r>
+      <w:r>
+        <w:rPr>
+          <w:color w:val="00B050"/>
+        </w:rPr>
+        <w:t xml:space="preserve"> element represents</w:t>
+      </w:r>
+    </w:p>
+    <w:p>
+      <w:pPr>
+        <w:pStyle w:val="ListParagraph"/>
+        <w:numPr>
+          <w:ilvl w:val="2"/>
+          <w:numId w:val="1"/>
+        </w:numPr>
+        <w:rPr>
+          <w:color w:val="00B050"/>
+        </w:rPr>
+      </w:pPr>
+      <w:r>
+        <w:rPr>
+          <w:color w:val="00B050"/>
+        </w:rPr>
+        <w:t>Flick back to assumptions, change a few then switch back to see the impact on demand.</w:t>
+      </w:r>
+    </w:p>
+    <w:p>
+      <w:pPr>
+        <w:pStyle w:val="ListParagraph"/>
+        <w:numPr>
+          <w:ilvl w:val="2"/>
+          <w:numId w:val="1"/>
+        </w:numPr>
+        <w:rPr>
+          <w:color w:val="00B050"/>
+        </w:rPr>
+      </w:pPr>
+      <w:r>
+        <w:rPr>
+          <w:color w:val="00B050"/>
+        </w:rPr>
+        <w:t xml:space="preserve">Show how to </w:t>
+      </w:r>
+      <w:r>
+        <w:rPr>
+          <w:color w:val="00B050"/>
+        </w:rPr>
+        <w:t>download the modelled data</w:t>
+      </w:r>
+      <w:r>
+        <w:rPr>
+          <w:color w:val="00B050"/>
+        </w:rPr>
+        <w:t xml:space="preserve"> and what it includes.</w:t>
+      </w:r>
+    </w:p>
+    <w:p>
+      <w:pPr>
+        <w:pStyle w:val="ListParagraph"/>
+        <w:numPr>
+          <w:ilvl w:val="1"/>
+          <w:numId w:val="1"/>
+        </w:numPr>
+        <w:rPr>
+          <w:color w:val="00B050"/>
+        </w:rPr>
+      </w:pPr>
+      <w:r>
+        <w:rPr>
+          <w:color w:val="00B050"/>
+        </w:rPr>
+        <w:t xml:space="preserve">Now focus on the occupancy rates and </w:t>
+      </w:r>
+      <w:r>
+        <w:rPr>
+          <w:color w:val="00B050"/>
+        </w:rPr>
+        <w:t>conversion to bed numbers</w:t>
+      </w:r>
+    </w:p>
+    <w:p>
+      <w:pPr>
+        <w:pStyle w:val="ListParagraph"/>
+        <w:numPr>
+          <w:ilvl w:val="2"/>
+          <w:numId w:val="1"/>
+        </w:numPr>
+        <w:rPr>
+          <w:color w:val="00B050"/>
+        </w:rPr>
+      </w:pPr>
+      <w:r>
+        <w:rPr>
+          <w:color w:val="00B050"/>
+        </w:rPr>
+        <w:t>Point out there are 2 parameters – now and future. We don’t have data to support these so will almost certainly change</w:t>
+      </w:r>
+      <w:r>
+        <w:rPr>
+          <w:color w:val="00B050"/>
+        </w:rPr>
+        <w:t xml:space="preserve"> locally</w:t>
+      </w:r>
+      <w:r>
+        <w:rPr>
+          <w:color w:val="00B050"/>
+        </w:rPr>
+        <w:t>.</w:t>
+      </w:r>
+    </w:p>
+    <w:p>
+      <w:pPr>
+        <w:pStyle w:val="ListParagraph"/>
+        <w:numPr>
+          <w:ilvl w:val="2"/>
+          <w:numId w:val="1"/>
+        </w:numPr>
+        <w:rPr>
+          <w:color w:val="00B050"/>
+        </w:rPr>
+      </w:pPr>
+      <w:r>
+        <w:rPr>
+          <w:color w:val="00B050"/>
+        </w:rPr>
+        <w:t>Point out t</w:t>
+      </w:r>
+      <w:r>
+        <w:rPr>
+          <w:color w:val="00B050"/>
+        </w:rPr>
+        <w:t>he bed requirements</w:t>
+      </w:r>
+      <w:r>
+        <w:rPr>
+          <w:color w:val="00B050"/>
+        </w:rPr>
+        <w:t xml:space="preserve"> rely heavily on these 2 figures!</w:t>
+      </w:r>
+    </w:p>
+    <w:p>
+      <w:pPr>
+        <w:pStyle w:val="ListParagraph"/>
+        <w:numPr>
+          <w:ilvl w:val="2"/>
+          <w:numId w:val="1"/>
+        </w:numPr>
+        <w:rPr>
+          <w:color w:val="00B050"/>
+        </w:rPr>
+      </w:pPr>
+      <w:r>
+        <w:rPr>
+          <w:color w:val="00B050"/>
+        </w:rPr>
+        <w:t>Briefly explain the table, the annualization formula and</w:t>
+      </w:r>
+      <w:r>
+        <w:rPr>
+          <w:color w:val="00B050"/>
+        </w:rPr>
+        <w:t xml:space="preserve"> change the values to show the impact.</w:t>
+      </w:r>
+    </w:p>
+    <w:p>
+      <w:pPr>
+        <w:pStyle w:val="ListParagraph"/>
+        <w:numPr>
+          <w:ilvl w:val="2"/>
+          <w:numId w:val="1"/>
+        </w:numPr>
+        <w:rPr>
+          <w:color w:val="00B050"/>
+        </w:rPr>
+      </w:pPr>
+      <w:r>
+        <w:rPr>
+          <w:color w:val="00B050"/>
+        </w:rPr>
+        <w:t>Indicate the reset</w:t>
+      </w:r>
+      <w:r>
+        <w:rPr>
+          <w:color w:val="00B050"/>
+        </w:rPr>
+        <w:t xml:space="preserve"> default button if required.</w:t>
+      </w:r>
+    </w:p>
+    <w:p>
+      <w:pPr>
+        <w:pStyle w:val="ListParagraph"/>
+        <w:numPr>
+          <w:ilvl w:val="0"/>
+          <w:numId w:val="1"/>
+        </w:numPr>
+        <w:rPr>
+          <w:color w:val="00B050"/>
+        </w:rPr>
+      </w:pPr>
+      <w:r>
+        <w:rPr>
+          <w:color w:val="00B050"/>
+        </w:rPr>
+        <w:t xml:space="preserve">Demonstration 5 – </w:t>
+      </w:r>
+      <w:r>
+        <w:rPr>
+          <w:color w:val="00B050"/>
+        </w:rPr>
+        <w:t xml:space="preserve">Reviewing the </w:t>
+      </w:r>
+      <w:r>
+        <w:rPr>
+          <w:color w:val="00B050"/>
+        </w:rPr>
+        <w:t>sub-group outputs</w:t>
+      </w:r>
+      <w:r>
+        <w:rPr>
+          <w:color w:val="00B050"/>
+        </w:rPr>
+        <w:t xml:space="preserve"> (</w:t>
+      </w:r>
+      <w:r>
+        <w:rPr>
+          <w:color w:val="00B050"/>
+        </w:rPr>
+        <w:t>4-5</w:t>
+      </w:r>
+      <w:r>
+        <w:rPr>
+          <w:color w:val="00B050"/>
+        </w:rPr>
+        <w:t xml:space="preserve"> mins)</w:t>
+      </w:r>
+    </w:p>
+    <w:p>
+      <w:pPr>
+        <w:pStyle w:val="ListParagraph"/>
+        <w:numPr>
+          <w:ilvl w:val="1"/>
+          <w:numId w:val="1"/>
+        </w:numPr>
+        <w:rPr>
+          <w:color w:val="00B050"/>
+        </w:rPr>
+      </w:pPr>
+      <w:r>
+        <w:rPr>
+          <w:color w:val="00B050"/>
+        </w:rPr>
+        <w:t>Overview of layout panels</w:t>
+      </w:r>
+    </w:p>
+    <w:p>
+      <w:pPr>
+        <w:pStyle w:val="ListParagraph"/>
+        <w:numPr>
+          <w:ilvl w:val="1"/>
+          <w:numId w:val="1"/>
+        </w:numPr>
+        <w:rPr>
+          <w:color w:val="00B050"/>
+        </w:rPr>
+      </w:pPr>
+      <w:r>
+        <w:rPr>
+          <w:color w:val="00B050"/>
+        </w:rPr>
+        <w:t xml:space="preserve">Describe what the </w:t>
+      </w:r>
+      <w:r>
+        <w:rPr>
+          <w:color w:val="00B050"/>
+        </w:rPr>
+        <w:t>chart shows</w:t>
+      </w:r>
+    </w:p>
+    <w:p>
+      <w:pPr>
+        <w:pStyle w:val="ListParagraph"/>
+        <w:numPr>
+          <w:ilvl w:val="1"/>
+          <w:numId w:val="1"/>
+        </w:numPr>
+        <w:rPr>
+          <w:color w:val="00B050"/>
+        </w:rPr>
+      </w:pPr>
+      <w:r>
+        <w:rPr>
+          <w:color w:val="00B050"/>
+        </w:rPr>
+        <w:t>Cycle through a few variables to show how to explore</w:t>
+      </w:r>
+    </w:p>
+    <w:p>
+      <w:pPr>
+        <w:pStyle w:val="ListParagraph"/>
+        <w:numPr>
+          <w:ilvl w:val="1"/>
+          <w:numId w:val="1"/>
+        </w:numPr>
+        <w:rPr>
+          <w:color w:val="00B050"/>
+        </w:rPr>
+      </w:pPr>
+      <w:r>
+        <w:rPr>
+          <w:color w:val="00B050"/>
+        </w:rPr>
+        <w:t xml:space="preserve">Limitations of these sub-group projections i.e. that </w:t>
+      </w:r>
+      <w:r>
+        <w:rPr>
+          <w:color w:val="00B050"/>
+        </w:rPr>
+        <w:t>the assumptions are global for the whole baseline therefore affect these groups proportionally.</w:t>
+      </w:r>
+    </w:p>
+    <w:p>
+      <w:pPr>
+        <w:pStyle w:val="ListParagraph"/>
+        <w:numPr>
+          <w:ilvl w:val="1"/>
+          <w:numId w:val="1"/>
+        </w:numPr>
+        <w:rPr>
+          <w:color w:val="00B050"/>
+        </w:rPr>
+      </w:pPr>
+      <w:r>
+        <w:rPr>
+          <w:color w:val="00B050"/>
+        </w:rPr>
+        <w:t xml:space="preserve">If users wanted to create a </w:t>
+      </w:r>
+      <w:r>
+        <w:rPr>
+          <w:color w:val="00B050"/>
+        </w:rPr>
+        <w:t xml:space="preserve">demand </w:t>
+      </w:r>
+      <w:r>
+        <w:rPr>
+          <w:color w:val="00B050"/>
+        </w:rPr>
+        <w:t>model for each of these sub groups with</w:t>
+      </w:r>
+      <w:r>
+        <w:rPr>
+          <w:color w:val="00B050"/>
+        </w:rPr>
+        <w:t xml:space="preserve"> different parameters for each you can do – either:</w:t>
+      </w:r>
+    </w:p>
+    <w:p>
+      <w:pPr>
+        <w:pStyle w:val="ListParagraph"/>
+        <w:numPr>
+          <w:ilvl w:val="2"/>
+          <w:numId w:val="1"/>
+        </w:numPr>
+        <w:rPr>
+          <w:color w:val="00B050"/>
+        </w:rPr>
+      </w:pPr>
+      <w:r>
+        <w:rPr>
+          <w:color w:val="00B050"/>
+        </w:rPr>
+        <w:t>load only the relevant sub-group data</w:t>
+      </w:r>
+      <w:r>
+        <w:rPr>
+          <w:color w:val="00B050"/>
+        </w:rPr>
+        <w:t>, set parameters, export. Repeat for each sub group, merge and aggregate.</w:t>
+      </w:r>
+    </w:p>
+    <w:p>
+      <w:pPr>
+        <w:pStyle w:val="ListParagraph"/>
+        <w:numPr>
+          <w:ilvl w:val="2"/>
+          <w:numId w:val="1"/>
+        </w:numPr>
+        <w:rPr>
+          <w:color w:val="00B050"/>
+        </w:rPr>
+      </w:pPr>
+      <w:r>
+        <w:rPr>
+          <w:color w:val="00B050"/>
+        </w:rPr>
+        <w:t>Load whole dataset, change parameters according to sub-group of interest, export, keep only the demand for that sub-group. Repeat</w:t>
+      </w:r>
+      <w:r>
+        <w:rPr>
+          <w:color w:val="00B050"/>
+        </w:rPr>
+        <w:t>, merge and aggregate.</w:t>
+      </w:r>
+    </w:p>
+    <w:p>
+      <w:pPr>
+        <w:pStyle w:val="ListParagraph"/>
+        <w:numPr>
+          <w:ilvl w:val="2"/>
+          <w:numId w:val="1"/>
+        </w:numPr>
+        <w:rPr>
+          <w:color w:val="00B050"/>
+        </w:rPr>
+      </w:pPr>
+      <w:r>
+        <w:rPr>
+          <w:color w:val="00B050"/>
+        </w:rPr>
+        <w:t>In both of the above, careful of double counting</w:t>
+      </w:r>
+      <w:r>
+        <w:rPr>
+          <w:color w:val="00B050"/>
+        </w:rPr>
+        <w:t xml:space="preserve"> as groups of patients will feature in multiple sub-groups.</w:t>
+      </w:r>
+    </w:p>
+    <w:p>
+      <w:pPr>
+        <w:pStyle w:val="ListParagraph"/>
+        <w:numPr>
+          <w:ilvl w:val="0"/>
+          <w:numId w:val="1"/>
+        </w:numPr>
+        <w:rPr>
+          <w:color w:val="00B050"/>
+        </w:rPr>
+      </w:pPr>
+      <w:r>
+        <w:rPr>
+          <w:color w:val="00B050"/>
+        </w:rPr>
+        <w:t xml:space="preserve">Demonstration 6 – </w:t>
+      </w:r>
+      <w:r>
+        <w:rPr>
+          <w:color w:val="00B050"/>
+        </w:rPr>
+        <w:t>Bed policy and management</w:t>
+      </w:r>
+      <w:r>
+        <w:rPr>
+          <w:color w:val="00B050"/>
+        </w:rPr>
+        <w:t xml:space="preserve"> (</w:t>
+      </w:r>
+      <w:r>
+        <w:rPr>
+          <w:color w:val="00B050"/>
+        </w:rPr>
+        <w:t>7-8</w:t>
+      </w:r>
+      <w:r>
+        <w:rPr>
+          <w:color w:val="00B050"/>
+        </w:rPr>
+        <w:t xml:space="preserve"> mins)</w:t>
+      </w:r>
+    </w:p>
+    <w:p>
+      <w:pPr>
+        <w:pStyle w:val="ListParagraph"/>
+        <w:numPr>
+          <w:ilvl w:val="1"/>
+          <w:numId w:val="1"/>
+        </w:numPr>
+        <w:rPr>
+          <w:color w:val="00B050"/>
+        </w:rPr>
+      </w:pPr>
+      <w:r>
+        <w:rPr>
+          <w:color w:val="00B050"/>
+        </w:rPr>
+        <w:t>Overview of layout panels</w:t>
+      </w:r>
+      <w:r>
+        <w:rPr>
+          <w:color w:val="00B050"/>
+        </w:rPr>
+        <w:t xml:space="preserve"> – basic description of tables.</w:t>
+      </w:r>
+    </w:p>
+    <w:p>
+      <w:pPr>
+        <w:pStyle w:val="ListParagraph"/>
+        <w:numPr>
+          <w:ilvl w:val="1"/>
+          <w:numId w:val="1"/>
+        </w:numPr>
+        <w:rPr>
+          <w:color w:val="00B050"/>
+        </w:rPr>
+      </w:pPr>
+      <w:r>
+        <w:rPr>
+          <w:color w:val="00B050"/>
+        </w:rPr>
+        <w:t xml:space="preserve">Limitations of this – only cover </w:t>
+      </w:r>
+      <w:r>
+        <w:rPr>
+          <w:color w:val="00B050"/>
+        </w:rPr>
+        <w:t xml:space="preserve">these </w:t>
+      </w:r>
+      <w:r>
+        <w:rPr>
+          <w:color w:val="00B050"/>
+        </w:rPr>
+        <w:t>two factors</w:t>
+      </w:r>
+      <w:r>
+        <w:rPr>
+          <w:color w:val="00B050"/>
+        </w:rPr>
+        <w:t>.</w:t>
+      </w:r>
+    </w:p>
+    <w:p>
+      <w:pPr>
+        <w:pStyle w:val="ListParagraph"/>
+        <w:numPr>
+          <w:ilvl w:val="1"/>
+          <w:numId w:val="1"/>
+        </w:numPr>
+        <w:rPr>
+          <w:color w:val="00B050"/>
+        </w:rPr>
+      </w:pPr>
+      <w:r>
+        <w:rPr>
+          <w:color w:val="00B050"/>
+        </w:rPr>
+        <w:t>Point out the difference in repat and expat</w:t>
+      </w:r>
+      <w:r>
+        <w:rPr>
+          <w:color w:val="00B050"/>
+        </w:rPr>
+        <w:t xml:space="preserve"> to be clear</w:t>
+      </w:r>
+      <w:r>
+        <w:rPr>
+          <w:color w:val="00B050"/>
+        </w:rPr>
+        <w:t>.</w:t>
+      </w:r>
+      <w:r>
+        <w:rPr>
+          <w:color w:val="00B050"/>
+        </w:rPr>
+        <w:t xml:space="preserve"> Highlight the figures in demo dataset (Notts) – they’re a net exporter of patients!</w:t>
+      </w:r>
+    </w:p>
+    <w:p>
+      <w:pPr>
+        <w:pStyle w:val="ListParagraph"/>
+        <w:numPr>
+          <w:ilvl w:val="1"/>
+          <w:numId w:val="1"/>
+        </w:numPr>
+        <w:rPr>
+          <w:color w:val="00B050"/>
+        </w:rPr>
+      </w:pPr>
+      <w:r>
+        <w:rPr>
+          <w:color w:val="00B050"/>
+        </w:rPr>
+        <w:t>Point out th</w:t>
+      </w:r>
+      <w:r>
+        <w:rPr>
+          <w:color w:val="00B050"/>
+        </w:rPr>
+        <w:t>ese parameters</w:t>
+      </w:r>
+      <w:r>
+        <w:rPr>
+          <w:color w:val="00B050"/>
+        </w:rPr>
+        <w:t xml:space="preserve"> don’t affect demand, simply the </w:t>
+      </w:r>
+      <w:r>
+        <w:rPr>
+          <w:color w:val="00B050"/>
+        </w:rPr>
+        <w:t>future flow of in-out of area activity and independent provision.</w:t>
+      </w:r>
+    </w:p>
+    <w:p>
+      <w:pPr>
+        <w:pStyle w:val="ListParagraph"/>
+        <w:numPr>
+          <w:ilvl w:val="1"/>
+          <w:numId w:val="1"/>
+        </w:numPr>
+        <w:rPr>
+          <w:color w:val="00B050"/>
+        </w:rPr>
+      </w:pPr>
+      <w:r>
+        <w:rPr>
+          <w:color w:val="00B050"/>
+        </w:rPr>
+        <w:t>These factors may be used to ‘rebalance’</w:t>
+      </w:r>
+      <w:r>
+        <w:rPr>
+          <w:color w:val="00B050"/>
+        </w:rPr>
+        <w:t xml:space="preserve"> beds based on growth or demand from</w:t>
+      </w:r>
+    </w:p>
+    <w:p>
+      <w:pPr>
+        <w:pStyle w:val="ListParagraph"/>
+        <w:numPr>
+          <w:ilvl w:val="2"/>
+          <w:numId w:val="1"/>
+        </w:numPr>
+        <w:rPr>
+          <w:color w:val="00B050"/>
+        </w:rPr>
+      </w:pPr>
+      <w:r>
+        <w:rPr>
+          <w:color w:val="00B050"/>
+        </w:rPr>
+        <w:t>Show what happens when change one OAP factor.</w:t>
+      </w:r>
+    </w:p>
+    <w:p>
+      <w:pPr>
+        <w:pStyle w:val="ListParagraph"/>
+        <w:numPr>
+          <w:ilvl w:val="2"/>
+          <w:numId w:val="1"/>
+        </w:numPr>
+        <w:rPr>
+          <w:color w:val="00B050"/>
+        </w:rPr>
+      </w:pPr>
+      <w:r>
+        <w:rPr>
+          <w:color w:val="00B050"/>
+        </w:rPr>
+        <w:t>Sh</w:t>
+      </w:r>
+      <w:r>
+        <w:rPr>
+          <w:color w:val="00B050"/>
+        </w:rPr>
+        <w:t>o</w:t>
+      </w:r>
+      <w:r>
+        <w:rPr>
+          <w:color w:val="00B050"/>
+        </w:rPr>
+        <w:t>w what happens when change both (different directions)</w:t>
+      </w:r>
+    </w:p>
+    <w:p>
+      <w:pPr>
+        <w:pStyle w:val="ListParagraph"/>
+        <w:numPr>
+          <w:ilvl w:val="2"/>
+          <w:numId w:val="1"/>
+        </w:numPr>
+        <w:rPr>
+          <w:color w:val="00B050"/>
+        </w:rPr>
+      </w:pPr>
+      <w:r>
+        <w:rPr>
+          <w:color w:val="00B050"/>
+        </w:rPr>
+        <w:t>Show what happens when change IP parameter</w:t>
+      </w:r>
+    </w:p>
+    <w:p>
+      <w:pPr>
+        <w:pStyle w:val="ListParagraph"/>
+        <w:numPr>
+          <w:ilvl w:val="1"/>
+          <w:numId w:val="1"/>
+        </w:numPr>
+        <w:rPr>
+          <w:color w:val="00B050"/>
+        </w:rPr>
+      </w:pPr>
+      <w:r>
+        <w:rPr>
+          <w:color w:val="00B050"/>
+        </w:rPr>
+        <w:t>F</w:t>
+      </w:r>
+      <w:r>
+        <w:rPr>
+          <w:color w:val="00B050"/>
+        </w:rPr>
+        <w:t>lick back to main outputs table/data to show this alongside the demand changes in beds</w:t>
+      </w:r>
+    </w:p>
+    <w:p>
+      <w:pPr>
+        <w:pStyle w:val="ListParagraph"/>
+        <w:numPr>
+          <w:ilvl w:val="1"/>
+          <w:numId w:val="1"/>
+        </w:numPr>
+      </w:pPr>
+      <w:r>
+        <w:rPr>
+          <w:color w:val="00B050"/>
+        </w:rPr>
+        <w:t>Remind folk that the export data button is on main outputs tab and will include the OAP and IP conversions</w:t>
+      </w:r>
+      <w:r>
+        <w:rPr>
+          <w:color w:val="00B050"/>
+        </w:rPr>
+        <w:t xml:space="preserve"> in the data as well.</w:t>
+      </w:r>
+    </w:p>
+    <w:p>
+      <w:pPr>
+        <w:pStyle w:val="ListParagraph"/>
+        <w:numPr>
+          <w:ilvl w:val="0"/>
+          <w:numId w:val="1"/>
+        </w:numPr>
+        <w:rPr>
+          <w:color w:val="4C94D8" w:themeColor="text2" w:themeTint="80"/>
+        </w:rPr>
+      </w:pPr>
+      <w:r>
+        <w:rPr>
+          <w:color w:val="4C94D8" w:themeColor="text2" w:themeTint="80"/>
+        </w:rPr>
+        <w:t>Review of metadata and glossary tab</w:t>
+      </w:r>
+      <w:r>
+        <w:rPr>
+          <w:color w:val="4C94D8" w:themeColor="text2" w:themeTint="80"/>
+        </w:rPr>
+        <w:t xml:space="preserve"> (2-3 mins)</w:t>
+      </w:r>
+      <w:r>
+        <w:rPr>
+          <w:color w:val="4C94D8" w:themeColor="text2" w:themeTint="80"/>
+        </w:rPr>
+        <w:t>:</w:t>
+      </w:r>
+    </w:p>
+    <w:p>
+      <w:pPr>
+        <w:pStyle w:val="ListParagraph"/>
+        <w:numPr>
+          <w:ilvl w:val="1"/>
+          <w:numId w:val="1"/>
+        </w:numPr>
+        <w:rPr>
+          <w:color w:val="4C94D8" w:themeColor="text2" w:themeTint="80"/>
+        </w:rPr>
+      </w:pPr>
+      <w:r>
+        <w:rPr>
+          <w:color w:val="4C94D8" w:themeColor="text2" w:themeTint="80"/>
+        </w:rPr>
+        <w:t>Briefly describe what it is</w:t>
+      </w:r>
+    </w:p>
+    <w:p>
+      <w:pPr>
+        <w:pStyle w:val="ListParagraph"/>
+        <w:numPr>
+          <w:ilvl w:val="0"/>
+          <w:numId w:val="1"/>
+        </w:numPr>
+        <w:rPr>
+          <w:color w:val="4C94D8" w:themeColor="text2" w:themeTint="80"/>
+        </w:rPr>
+      </w:pPr>
+      <w:r>
+        <w:rPr>
+          <w:color w:val="4C94D8" w:themeColor="text2" w:themeTint="80"/>
+        </w:rPr>
+        <w:t>Scenario development</w:t>
+      </w:r>
+      <w:r>
+        <w:rPr>
+          <w:color w:val="4C94D8" w:themeColor="text2" w:themeTint="80"/>
+        </w:rPr>
+        <w:t xml:space="preserve"> (QT1)</w:t>
+      </w:r>
+      <w:r>
+        <w:rPr>
+          <w:color w:val="4C94D8" w:themeColor="text2" w:themeTint="80"/>
+        </w:rPr>
+        <w:t xml:space="preserve"> (7-10 mins)</w:t>
+      </w:r>
+    </w:p>
+    <w:p>
+      <w:pPr>
+        <w:pStyle w:val="ListParagraph"/>
+        <w:numPr>
+          <w:ilvl w:val="1"/>
+          <w:numId w:val="1"/>
+        </w:numPr>
+        <w:rPr>
+          <w:color w:val="4C94D8" w:themeColor="text2" w:themeTint="80"/>
+        </w:rPr>
+      </w:pPr>
+      <w:r>
+        <w:rPr>
+          <w:color w:val="4C94D8" w:themeColor="text2" w:themeTint="80"/>
+        </w:rPr>
+        <w:t>1 Demographics</w:t>
+      </w:r>
+      <w:r>
+        <w:rPr>
+          <w:color w:val="4C94D8" w:themeColor="text2" w:themeTint="80"/>
+        </w:rPr>
+        <w:t xml:space="preserve"> only</w:t>
+      </w:r>
+    </w:p>
+    <w:p>
+      <w:pPr>
+        <w:pStyle w:val="ListParagraph"/>
+        <w:numPr>
+          <w:ilvl w:val="1"/>
+          <w:numId w:val="1"/>
+        </w:numPr>
+        <w:rPr>
+          <w:color w:val="4C94D8" w:themeColor="text2" w:themeTint="80"/>
+        </w:rPr>
+      </w:pPr>
+      <w:r>
+        <w:rPr>
+          <w:color w:val="4C94D8" w:themeColor="text2" w:themeTint="80"/>
+        </w:rPr>
+        <w:t xml:space="preserve">2 </w:t>
+      </w:r>
+      <w:r>
+        <w:rPr>
+          <w:color w:val="4C94D8" w:themeColor="text2" w:themeTint="80"/>
+        </w:rPr>
+        <w:t>Default</w:t>
+      </w:r>
+    </w:p>
+    <w:p>
+      <w:pPr>
+        <w:pStyle w:val="ListParagraph"/>
+        <w:numPr>
+          <w:ilvl w:val="1"/>
+          <w:numId w:val="1"/>
+        </w:numPr>
+        <w:rPr>
+          <w:color w:val="4C94D8" w:themeColor="text2" w:themeTint="80"/>
+        </w:rPr>
+      </w:pPr>
+      <w:r>
+        <w:rPr>
+          <w:color w:val="4C94D8" w:themeColor="text2" w:themeTint="80"/>
+        </w:rPr>
         <w:lastRenderedPageBreak/>
-        <w:t>Describe the waterfall and what each</w:t>
-      </w:r>
-      <w:r>
-        <w:rPr>
-          <w:color w:val="00B050"/>
-        </w:rPr>
-        <w:t xml:space="preserve"> element represents</w:t>
-      </w:r>
-    </w:p>
-    <w:p>
-      <w:pPr>
-        <w:pStyle w:val="ListParagraph"/>
-        <w:numPr>
-          <w:ilvl w:val="2"/>
-          <w:numId w:val="1"/>
-        </w:numPr>
-        <w:rPr>
-          <w:color w:val="00B050"/>
-        </w:rPr>
-      </w:pPr>
-      <w:r>
-        <w:rPr>
-          <w:color w:val="00B050"/>
-        </w:rPr>
-        <w:t>Flick back to assumptions, change a few then switch back to see the impact on demand.</w:t>
-      </w:r>
-    </w:p>
-    <w:p>
-      <w:pPr>
-        <w:pStyle w:val="ListParagraph"/>
-        <w:numPr>
-          <w:ilvl w:val="2"/>
-          <w:numId w:val="1"/>
-        </w:numPr>
-        <w:rPr>
-          <w:color w:val="00B050"/>
-        </w:rPr>
-      </w:pPr>
-      <w:r>
-        <w:rPr>
-          <w:color w:val="00B050"/>
-        </w:rPr>
-        <w:t xml:space="preserve">Show how to </w:t>
-      </w:r>
-      <w:r>
-        <w:rPr>
-          <w:color w:val="00B050"/>
-        </w:rPr>
-        <w:t>download the modelled data</w:t>
-      </w:r>
-      <w:r>
-        <w:rPr>
-          <w:color w:val="00B050"/>
-        </w:rPr>
-        <w:t xml:space="preserve"> and what it includes.</w:t>
-      </w:r>
-    </w:p>
-    <w:p>
-      <w:pPr>
-        <w:pStyle w:val="ListParagraph"/>
-        <w:numPr>
-          <w:ilvl w:val="1"/>
-          <w:numId w:val="1"/>
-        </w:numPr>
-        <w:rPr>
-          <w:color w:val="00B050"/>
-        </w:rPr>
-      </w:pPr>
-      <w:r>
-        <w:rPr>
-          <w:color w:val="00B050"/>
-        </w:rPr>
-        <w:t xml:space="preserve">Now focus on the occupancy rates and </w:t>
-      </w:r>
-      <w:r>
-        <w:rPr>
-          <w:color w:val="00B050"/>
-        </w:rPr>
-        <w:t>conversion to bed numbers</w:t>
-      </w:r>
-    </w:p>
-    <w:p>
-      <w:pPr>
-        <w:pStyle w:val="ListParagraph"/>
-        <w:numPr>
-          <w:ilvl w:val="2"/>
-          <w:numId w:val="1"/>
-        </w:numPr>
-        <w:rPr>
-          <w:color w:val="00B050"/>
-        </w:rPr>
-      </w:pPr>
-      <w:r>
-        <w:rPr>
-          <w:color w:val="00B050"/>
-        </w:rPr>
-        <w:t>Point out there are 2 parameters – now and future. We don’t have data to support these so will almost certainly change</w:t>
-      </w:r>
-      <w:r>
-        <w:rPr>
-          <w:color w:val="00B050"/>
-        </w:rPr>
-        <w:t xml:space="preserve"> locally</w:t>
-      </w:r>
-      <w:r>
-        <w:rPr>
-          <w:color w:val="00B050"/>
-        </w:rPr>
-        <w:t>.</w:t>
-      </w:r>
-    </w:p>
-    <w:p>
-      <w:pPr>
-        <w:pStyle w:val="ListParagraph"/>
-        <w:numPr>
-          <w:ilvl w:val="2"/>
-          <w:numId w:val="1"/>
-        </w:numPr>
-        <w:rPr>
-          <w:color w:val="00B050"/>
-        </w:rPr>
-      </w:pPr>
-      <w:r>
-        <w:rPr>
-          <w:color w:val="00B050"/>
-        </w:rPr>
-        <w:t>Point out t</w:t>
-      </w:r>
-      <w:r>
-        <w:rPr>
-          <w:color w:val="00B050"/>
-        </w:rPr>
-        <w:t>he bed requirements</w:t>
-      </w:r>
-      <w:r>
-        <w:rPr>
-          <w:color w:val="00B050"/>
-        </w:rPr>
-        <w:t xml:space="preserve"> rely heavily on these 2 figures!</w:t>
-      </w:r>
-    </w:p>
-    <w:p>
-      <w:pPr>
-        <w:pStyle w:val="ListParagraph"/>
-        <w:numPr>
-          <w:ilvl w:val="2"/>
-          <w:numId w:val="1"/>
-        </w:numPr>
-        <w:rPr>
-          <w:color w:val="00B050"/>
-        </w:rPr>
-      </w:pPr>
-      <w:r>
-        <w:rPr>
-          <w:color w:val="00B050"/>
-        </w:rPr>
-        <w:t>Briefly explain the table, the annualization formula and</w:t>
-      </w:r>
-      <w:r>
-        <w:rPr>
-          <w:color w:val="00B050"/>
-        </w:rPr>
-        <w:t xml:space="preserve"> change the values to show the impact.</w:t>
-      </w:r>
-    </w:p>
-    <w:p>
-      <w:pPr>
-        <w:pStyle w:val="ListParagraph"/>
-        <w:numPr>
-          <w:ilvl w:val="2"/>
-          <w:numId w:val="1"/>
-        </w:numPr>
-        <w:rPr>
-          <w:color w:val="00B050"/>
-        </w:rPr>
-      </w:pPr>
-      <w:r>
-        <w:rPr>
-          <w:color w:val="00B050"/>
-        </w:rPr>
-        <w:t>Indicate the reset</w:t>
-      </w:r>
-      <w:r>
-        <w:rPr>
-          <w:color w:val="00B050"/>
-        </w:rPr>
-        <w:t xml:space="preserve"> default button if required.</w:t>
-      </w:r>
-    </w:p>
-    <w:p>
-      <w:pPr>
-        <w:pStyle w:val="ListParagraph"/>
-        <w:numPr>
-          <w:ilvl w:val="0"/>
-          <w:numId w:val="1"/>
-        </w:numPr>
-        <w:rPr>
-          <w:color w:val="00B050"/>
-        </w:rPr>
-      </w:pPr>
-      <w:r>
-        <w:rPr>
-          <w:color w:val="00B050"/>
-        </w:rPr>
-        <w:t xml:space="preserve">Demonstration 5 – </w:t>
-      </w:r>
-      <w:r>
-        <w:rPr>
-          <w:color w:val="00B050"/>
-        </w:rPr>
-        <w:t xml:space="preserve">Reviewing the </w:t>
-      </w:r>
-      <w:r>
-        <w:rPr>
-          <w:color w:val="00B050"/>
-        </w:rPr>
-        <w:t>sub-group outputs</w:t>
-      </w:r>
-      <w:r>
-        <w:rPr>
-          <w:color w:val="00B050"/>
-        </w:rPr>
-        <w:t xml:space="preserve"> (</w:t>
-      </w:r>
-      <w:r>
-        <w:rPr>
-          <w:color w:val="00B050"/>
-        </w:rPr>
-        <w:t>4-5</w:t>
-      </w:r>
-      <w:r>
-        <w:rPr>
-          <w:color w:val="00B050"/>
-        </w:rPr>
-        <w:t xml:space="preserve"> mins)</w:t>
-      </w:r>
-    </w:p>
-    <w:p>
-      <w:pPr>
-        <w:pStyle w:val="ListParagraph"/>
-        <w:numPr>
-          <w:ilvl w:val="1"/>
-          <w:numId w:val="1"/>
-        </w:numPr>
-        <w:rPr>
-          <w:color w:val="00B050"/>
-        </w:rPr>
-      </w:pPr>
-      <w:r>
-        <w:rPr>
-          <w:color w:val="00B050"/>
-        </w:rPr>
-        <w:t>Overview of layout panels</w:t>
-      </w:r>
-    </w:p>
-    <w:p>
-      <w:pPr>
-        <w:pStyle w:val="ListParagraph"/>
-        <w:numPr>
-          <w:ilvl w:val="1"/>
-          <w:numId w:val="1"/>
-        </w:numPr>
-        <w:rPr>
-          <w:color w:val="00B050"/>
-        </w:rPr>
-      </w:pPr>
-      <w:r>
-        <w:rPr>
-          <w:color w:val="00B050"/>
-        </w:rPr>
-        <w:t xml:space="preserve">Describe what the </w:t>
-      </w:r>
-      <w:r>
-        <w:rPr>
-          <w:color w:val="00B050"/>
-        </w:rPr>
-        <w:t>chart shows</w:t>
-      </w:r>
-    </w:p>
-    <w:p>
-      <w:pPr>
-        <w:pStyle w:val="ListParagraph"/>
-        <w:numPr>
-          <w:ilvl w:val="1"/>
-          <w:numId w:val="1"/>
-        </w:numPr>
-        <w:rPr>
-          <w:color w:val="00B050"/>
-        </w:rPr>
-      </w:pPr>
-      <w:r>
-        <w:rPr>
-          <w:color w:val="00B050"/>
-        </w:rPr>
-        <w:t>Cycle through a few variables to show how to explore</w:t>
-      </w:r>
-    </w:p>
-    <w:p>
-      <w:pPr>
-        <w:pStyle w:val="ListParagraph"/>
-        <w:numPr>
-          <w:ilvl w:val="1"/>
-          <w:numId w:val="1"/>
-        </w:numPr>
-        <w:rPr>
-          <w:color w:val="00B050"/>
-        </w:rPr>
-      </w:pPr>
-      <w:r>
-        <w:rPr>
-          <w:color w:val="00B050"/>
-        </w:rPr>
-        <w:t xml:space="preserve">Limitations of these sub-group projections i.e. that </w:t>
-      </w:r>
-      <w:r>
-        <w:rPr>
-          <w:color w:val="00B050"/>
-        </w:rPr>
-        <w:t>the assumptions are global for the whole baseline therefore affect these groups proportionally.</w:t>
-      </w:r>
-    </w:p>
-    <w:p>
-      <w:pPr>
-        <w:pStyle w:val="ListParagraph"/>
-        <w:numPr>
-          <w:ilvl w:val="1"/>
-          <w:numId w:val="1"/>
-        </w:numPr>
-        <w:rPr>
-          <w:color w:val="00B050"/>
-        </w:rPr>
-      </w:pPr>
-      <w:r>
-        <w:rPr>
-          <w:color w:val="00B050"/>
-        </w:rPr>
-        <w:t xml:space="preserve">If users wanted to create a </w:t>
-      </w:r>
-      <w:r>
-        <w:rPr>
-          <w:color w:val="00B050"/>
-        </w:rPr>
-        <w:t xml:space="preserve">demand </w:t>
-      </w:r>
-      <w:r>
-        <w:rPr>
-          <w:color w:val="00B050"/>
-        </w:rPr>
-        <w:t>model for each of these sub groups with</w:t>
-      </w:r>
-      <w:r>
-        <w:rPr>
-          <w:color w:val="00B050"/>
-        </w:rPr>
-        <w:t xml:space="preserve"> different parameters for each you can do – either:</w:t>
-      </w:r>
-    </w:p>
-    <w:p>
-      <w:pPr>
-        <w:pStyle w:val="ListParagraph"/>
-        <w:numPr>
-          <w:ilvl w:val="2"/>
-          <w:numId w:val="1"/>
-        </w:numPr>
-        <w:rPr>
-          <w:color w:val="00B050"/>
-        </w:rPr>
-      </w:pPr>
-      <w:r>
-        <w:rPr>
-          <w:color w:val="00B050"/>
-        </w:rPr>
-        <w:t>load only the relevant sub-group data</w:t>
-      </w:r>
-      <w:r>
-        <w:rPr>
-          <w:color w:val="00B050"/>
-        </w:rPr>
-        <w:t>, set parameters, export. Repeat for each sub group, merge and aggregate.</w:t>
-      </w:r>
-    </w:p>
-    <w:p>
-      <w:pPr>
-        <w:pStyle w:val="ListParagraph"/>
-        <w:numPr>
-          <w:ilvl w:val="2"/>
-          <w:numId w:val="1"/>
-        </w:numPr>
-        <w:rPr>
-          <w:color w:val="00B050"/>
-        </w:rPr>
-      </w:pPr>
-      <w:r>
-        <w:rPr>
-          <w:color w:val="00B050"/>
-        </w:rPr>
-        <w:t>Load whole dataset, change parameters according to sub-group of interest, export, keep only the demand for that sub-group. Repeat</w:t>
-      </w:r>
-      <w:r>
-        <w:rPr>
-          <w:color w:val="00B050"/>
-        </w:rPr>
-        <w:t>, merge and aggregate.</w:t>
-      </w:r>
-    </w:p>
-    <w:p>
-      <w:pPr>
-        <w:pStyle w:val="ListParagraph"/>
-        <w:numPr>
-          <w:ilvl w:val="2"/>
-          <w:numId w:val="1"/>
-        </w:numPr>
-        <w:rPr>
-          <w:color w:val="00B050"/>
-        </w:rPr>
-      </w:pPr>
-      <w:r>
-        <w:rPr>
-          <w:color w:val="00B050"/>
-        </w:rPr>
-        <w:t>In both of the above, careful of double counting</w:t>
-      </w:r>
-      <w:r>
-        <w:rPr>
-          <w:color w:val="00B050"/>
-        </w:rPr>
-        <w:t xml:space="preserve"> as groups of patients will feature in multiple sub-groups.</w:t>
-      </w:r>
-    </w:p>
-    <w:p>
-      <w:pPr>
-        <w:pStyle w:val="ListParagraph"/>
-        <w:numPr>
-          <w:ilvl w:val="0"/>
-          <w:numId w:val="1"/>
-        </w:numPr>
-        <w:rPr>
-          <w:color w:val="00B050"/>
-        </w:rPr>
-      </w:pPr>
-      <w:r>
-        <w:rPr>
-          <w:color w:val="00B050"/>
-        </w:rPr>
-        <w:t xml:space="preserve">Demonstration 6 – </w:t>
-      </w:r>
-      <w:r>
-        <w:rPr>
-          <w:color w:val="00B050"/>
-        </w:rPr>
-        <w:t>Bed policy and management</w:t>
-      </w:r>
-      <w:r>
-        <w:rPr>
-          <w:color w:val="00B050"/>
-        </w:rPr>
-        <w:t xml:space="preserve"> (</w:t>
-      </w:r>
-      <w:r>
-        <w:rPr>
-          <w:color w:val="00B050"/>
-        </w:rPr>
-        <w:t>7-8</w:t>
-      </w:r>
-      <w:r>
-        <w:rPr>
-          <w:color w:val="00B050"/>
-        </w:rPr>
-        <w:t xml:space="preserve"> mins)</w:t>
-      </w:r>
-    </w:p>
-    <w:p>
-      <w:pPr>
-        <w:pStyle w:val="ListParagraph"/>
-        <w:numPr>
-          <w:ilvl w:val="1"/>
-          <w:numId w:val="1"/>
-        </w:numPr>
-        <w:rPr>
-          <w:color w:val="00B050"/>
-        </w:rPr>
-      </w:pPr>
-      <w:r>
-        <w:rPr>
-          <w:color w:val="00B050"/>
-        </w:rPr>
-        <w:t>Overview of layout panels</w:t>
-      </w:r>
-      <w:r>
-        <w:rPr>
-          <w:color w:val="00B050"/>
-        </w:rPr>
-        <w:t xml:space="preserve"> – basic description of tables.</w:t>
-      </w:r>
-    </w:p>
-    <w:p>
-      <w:pPr>
-        <w:pStyle w:val="ListParagraph"/>
-        <w:numPr>
-          <w:ilvl w:val="1"/>
-          <w:numId w:val="1"/>
-        </w:numPr>
-        <w:rPr>
-          <w:color w:val="00B050"/>
-        </w:rPr>
-      </w:pPr>
-      <w:r>
-        <w:rPr>
-          <w:color w:val="00B050"/>
-        </w:rPr>
-        <w:t xml:space="preserve">Limitations of this – only cover </w:t>
-      </w:r>
-      <w:r>
-        <w:rPr>
-          <w:color w:val="00B050"/>
-        </w:rPr>
-        <w:t xml:space="preserve">these </w:t>
-      </w:r>
-      <w:r>
-        <w:rPr>
-          <w:color w:val="00B050"/>
-        </w:rPr>
-        <w:t>two factors</w:t>
-      </w:r>
-      <w:r>
-        <w:rPr>
-          <w:color w:val="00B050"/>
-        </w:rPr>
-        <w:t>.</w:t>
-      </w:r>
-    </w:p>
-    <w:p>
-      <w:pPr>
-        <w:pStyle w:val="ListParagraph"/>
-        <w:numPr>
-          <w:ilvl w:val="1"/>
-          <w:numId w:val="1"/>
-        </w:numPr>
-        <w:rPr>
-          <w:color w:val="00B050"/>
-        </w:rPr>
-      </w:pPr>
-      <w:r>
-        <w:rPr>
-          <w:color w:val="00B050"/>
-        </w:rPr>
-        <w:t>Point out the difference in repat and expat</w:t>
-      </w:r>
-      <w:r>
-        <w:rPr>
-          <w:color w:val="00B050"/>
-        </w:rPr>
-        <w:t xml:space="preserve"> to be clear</w:t>
-      </w:r>
-      <w:r>
-        <w:rPr>
-          <w:color w:val="00B050"/>
-        </w:rPr>
-        <w:t>.</w:t>
-      </w:r>
-      <w:r>
-        <w:rPr>
-          <w:color w:val="00B050"/>
-        </w:rPr>
-        <w:t xml:space="preserve"> Highlight the figures in demo dataset (Notts) – they’re a net exporter of patients!</w:t>
-      </w:r>
-    </w:p>
-    <w:p>
-      <w:pPr>
-        <w:pStyle w:val="ListParagraph"/>
-        <w:numPr>
-          <w:ilvl w:val="1"/>
-          <w:numId w:val="1"/>
-        </w:numPr>
-        <w:rPr>
-          <w:color w:val="00B050"/>
-        </w:rPr>
-      </w:pPr>
-      <w:r>
-        <w:rPr>
-          <w:color w:val="00B050"/>
-        </w:rPr>
-        <w:t>Point out th</w:t>
-      </w:r>
-      <w:r>
-        <w:rPr>
-          <w:color w:val="00B050"/>
-        </w:rPr>
-        <w:t>ese parameters</w:t>
-      </w:r>
-      <w:r>
-        <w:rPr>
-          <w:color w:val="00B050"/>
-        </w:rPr>
-        <w:t xml:space="preserve"> don’t affect demand, simply the </w:t>
-      </w:r>
-      <w:r>
-        <w:rPr>
-          <w:color w:val="00B050"/>
-        </w:rPr>
-        <w:t>future flow of in-out of area activity and independent provision.</w:t>
-      </w:r>
-    </w:p>
-    <w:p>
-      <w:pPr>
-        <w:pStyle w:val="ListParagraph"/>
-        <w:numPr>
-          <w:ilvl w:val="1"/>
-          <w:numId w:val="1"/>
-        </w:numPr>
-        <w:rPr>
-          <w:color w:val="00B050"/>
-        </w:rPr>
-      </w:pPr>
-      <w:r>
-        <w:rPr>
-          <w:color w:val="00B050"/>
-        </w:rPr>
-        <w:t>These factors may be used to ‘rebalance’</w:t>
-      </w:r>
-      <w:r>
-        <w:rPr>
-          <w:color w:val="00B050"/>
-        </w:rPr>
-        <w:t xml:space="preserve"> beds based on growth or demand from</w:t>
-      </w:r>
-    </w:p>
-    <w:p>
-      <w:pPr>
-        <w:pStyle w:val="ListParagraph"/>
-        <w:numPr>
-          <w:ilvl w:val="2"/>
-          <w:numId w:val="1"/>
-        </w:numPr>
-        <w:rPr>
-          <w:color w:val="00B050"/>
-        </w:rPr>
-      </w:pPr>
-      <w:r>
-        <w:rPr>
-          <w:color w:val="00B050"/>
-        </w:rPr>
-        <w:t>Show what happens when change one OAP factor.</w:t>
-      </w:r>
-    </w:p>
-    <w:p>
-      <w:pPr>
-        <w:pStyle w:val="ListParagraph"/>
-        <w:numPr>
-          <w:ilvl w:val="2"/>
-          <w:numId w:val="1"/>
-        </w:numPr>
-        <w:rPr>
-          <w:color w:val="00B050"/>
-        </w:rPr>
-      </w:pPr>
-      <w:r>
-        <w:rPr>
-          <w:color w:val="00B050"/>
-        </w:rPr>
-        <w:t>Sh</w:t>
-      </w:r>
-      <w:r>
-        <w:rPr>
-          <w:color w:val="00B050"/>
-        </w:rPr>
-        <w:t>o</w:t>
-      </w:r>
-      <w:r>
-        <w:rPr>
-          <w:color w:val="00B050"/>
-        </w:rPr>
-        <w:t>w what happens when change both (different directions)</w:t>
-      </w:r>
-    </w:p>
-    <w:p>
-      <w:pPr>
-        <w:pStyle w:val="ListParagraph"/>
-        <w:numPr>
-          <w:ilvl w:val="2"/>
-          <w:numId w:val="1"/>
-        </w:numPr>
-        <w:rPr>
-          <w:color w:val="00B050"/>
-        </w:rPr>
-      </w:pPr>
-      <w:r>
-        <w:rPr>
-          <w:color w:val="00B050"/>
-        </w:rPr>
-        <w:t>Show what happens when change IP parameter</w:t>
-      </w:r>
-    </w:p>
-    <w:p>
-      <w:pPr>
-        <w:pStyle w:val="ListParagraph"/>
-        <w:numPr>
-          <w:ilvl w:val="1"/>
-          <w:numId w:val="1"/>
-        </w:numPr>
-        <w:rPr>
-          <w:color w:val="00B050"/>
-        </w:rPr>
-      </w:pPr>
-      <w:r>
-        <w:rPr>
-          <w:color w:val="00B050"/>
-        </w:rPr>
-        <w:t>F</w:t>
-      </w:r>
-      <w:r>
-        <w:rPr>
-          <w:color w:val="00B050"/>
-        </w:rPr>
-        <w:t>lick back to main outputs table/data to show this alongside the demand changes in beds</w:t>
-      </w:r>
-    </w:p>
-    <w:p>
-      <w:pPr>
-        <w:pStyle w:val="ListParagraph"/>
-        <w:numPr>
-          <w:ilvl w:val="1"/>
-          <w:numId w:val="1"/>
-        </w:numPr>
-      </w:pPr>
-      <w:r>
-        <w:rPr>
-          <w:color w:val="00B050"/>
-        </w:rPr>
-        <w:t>Remind folk that the export data button is on main outputs tab and will include the OAP and IP conversions</w:t>
-      </w:r>
-      <w:r>
-        <w:rPr>
-          <w:color w:val="00B050"/>
-        </w:rPr>
-        <w:t xml:space="preserve"> in the data as well.</w:t>
-      </w:r>
-    </w:p>
-    <w:p>
-      <w:pPr>
-        <w:pStyle w:val="ListParagraph"/>
-        <w:numPr>
-          <w:ilvl w:val="0"/>
-          <w:numId w:val="1"/>
-        </w:numPr>
-        <w:rPr>
-          <w:color w:val="4C94D8" w:themeColor="text2" w:themeTint="80"/>
-        </w:rPr>
-      </w:pPr>
-      <w:r>
-        <w:rPr>
-          <w:color w:val="4C94D8" w:themeColor="text2" w:themeTint="80"/>
-        </w:rPr>
-        <w:t>Review of metadata and glossary tab</w:t>
-      </w:r>
-      <w:r>
-        <w:rPr>
-          <w:color w:val="4C94D8" w:themeColor="text2" w:themeTint="80"/>
-        </w:rPr>
-        <w:t xml:space="preserve"> (2-3 mins)</w:t>
-      </w:r>
-      <w:r>
-        <w:rPr>
-          <w:color w:val="4C94D8" w:themeColor="text2" w:themeTint="80"/>
-        </w:rPr>
-        <w:t>:</w:t>
-      </w:r>
-    </w:p>
-    <w:p>
-      <w:pPr>
-        <w:pStyle w:val="ListParagraph"/>
-        <w:numPr>
-          <w:ilvl w:val="1"/>
-          <w:numId w:val="1"/>
-        </w:numPr>
-        <w:rPr>
-          <w:color w:val="4C94D8" w:themeColor="text2" w:themeTint="80"/>
-        </w:rPr>
-      </w:pPr>
-      <w:r>
-        <w:rPr>
-          <w:color w:val="4C94D8" w:themeColor="text2" w:themeTint="80"/>
-        </w:rPr>
-        <w:t>Briefly describe what it is</w:t>
-      </w:r>
-    </w:p>
-    <w:p>
-      <w:pPr>
-        <w:pStyle w:val="ListParagraph"/>
-        <w:numPr>
-          <w:ilvl w:val="0"/>
-          <w:numId w:val="1"/>
-        </w:numPr>
-        <w:rPr>
-          <w:color w:val="4C94D8" w:themeColor="text2" w:themeTint="80"/>
-        </w:rPr>
-      </w:pPr>
-      <w:r>
-        <w:rPr>
-          <w:color w:val="4C94D8" w:themeColor="text2" w:themeTint="80"/>
-        </w:rPr>
-        <w:t>Scenario development</w:t>
-      </w:r>
-      <w:r>
-        <w:rPr>
-          <w:color w:val="4C94D8" w:themeColor="text2" w:themeTint="80"/>
-        </w:rPr>
-        <w:t xml:space="preserve"> (QT1)</w:t>
-      </w:r>
-      <w:r>
-        <w:rPr>
-          <w:color w:val="4C94D8" w:themeColor="text2" w:themeTint="80"/>
-        </w:rPr>
-        <w:t xml:space="preserve"> (7-10 mins)</w:t>
-      </w:r>
-    </w:p>
-    <w:p>
-      <w:pPr>
-        <w:pStyle w:val="ListParagraph"/>
-        <w:numPr>
-          <w:ilvl w:val="1"/>
-          <w:numId w:val="1"/>
-        </w:numPr>
-        <w:rPr>
-          <w:color w:val="4C94D8" w:themeColor="text2" w:themeTint="80"/>
-        </w:rPr>
-      </w:pPr>
-      <w:r>
-        <w:rPr>
-          <w:color w:val="4C94D8" w:themeColor="text2" w:themeTint="80"/>
-        </w:rPr>
-        <w:t>1 Demographics</w:t>
-      </w:r>
-      <w:r>
-        <w:rPr>
-          <w:color w:val="4C94D8" w:themeColor="text2" w:themeTint="80"/>
-        </w:rPr>
-        <w:t xml:space="preserve"> only</w:t>
-      </w:r>
-    </w:p>
-    <w:p>
-      <w:pPr>
-        <w:pStyle w:val="ListParagraph"/>
-        <w:numPr>
-          <w:ilvl w:val="1"/>
-          <w:numId w:val="1"/>
-        </w:numPr>
-        <w:rPr>
-          <w:color w:val="4C94D8" w:themeColor="text2" w:themeTint="80"/>
-        </w:rPr>
-      </w:pPr>
-      <w:r>
-        <w:rPr>
-          <w:color w:val="4C94D8" w:themeColor="text2" w:themeTint="80"/>
-        </w:rPr>
-        <w:t xml:space="preserve">2 </w:t>
-      </w:r>
-      <w:r>
-        <w:rPr>
-          <w:color w:val="4C94D8" w:themeColor="text2" w:themeTint="80"/>
-        </w:rPr>
-        <w:t>Default</w:t>
-      </w:r>
-    </w:p>
-    <w:p>
-      <w:pPr>
-        <w:pStyle w:val="ListParagraph"/>
-        <w:numPr>
-          <w:ilvl w:val="1"/>
-          <w:numId w:val="1"/>
-        </w:numPr>
-        <w:rPr>
-          <w:color w:val="4C94D8" w:themeColor="text2" w:themeTint="80"/>
-        </w:rPr>
-      </w:pPr>
-      <w:r>
-        <w:rPr>
-          <w:color w:val="4C94D8" w:themeColor="text2" w:themeTint="80"/>
-        </w:rPr>
         <w:t xml:space="preserve">3 </w:t>
       </w:r>
       <w:r>
@@ -1984,7 +2027,6 @@
         <w:rPr>
           <w:color w:val="4C94D8" w:themeColor="text2" w:themeTint="80"/>
         </w:rPr>
-        <w:lastRenderedPageBreak/>
         <w:t>Comparing them all…? Excel file pre</w:t>
       </w:r>
       <w:r>

</xml_diff>

<commit_message>
Added link to youtube video. Added Lorna acknowledgement.
</commit_message>
<xml_diff>
--- a/Skeleton structure for MH Shiny model walk video.docx
+++ b/Skeleton structure for MH Shiny model walk video.docx
@@ -37,7 +37,19 @@
         <w:rPr>
           <w:color w:val="4C94D8" w:themeColor="text2" w:themeTint="80"/>
         </w:rPr>
-        <w:t>Introduction – basic background, rationale, aims and model overview (</w:t>
+        <w:t xml:space="preserve">Introduction – basic background, rationale, aims </w:t>
+      </w:r>
+      <w:r>
+        <w:rPr>
+          <w:color w:val="4C94D8" w:themeColor="text2" w:themeTint="80"/>
+        </w:rPr>
+        <w:t xml:space="preserve">of session </w:t>
+      </w:r>
+      <w:r>
+        <w:rPr>
+          <w:color w:val="4C94D8" w:themeColor="text2" w:themeTint="80"/>
+        </w:rPr>
+        <w:t>and model overview (</w:t>
       </w:r>
       <w:r>
         <w:rPr>
@@ -247,7 +259,21 @@
         <w:rPr>
           <w:color w:val="4C94D8" w:themeColor="text2" w:themeTint="80"/>
         </w:rPr>
-        <w:t>the pro’s are:</w:t>
+        <w:t xml:space="preserve">the </w:t>
+      </w:r>
+      <w:proofErr w:type="spellStart"/>
+      <w:r>
+        <w:rPr>
+          <w:color w:val="4C94D8" w:themeColor="text2" w:themeTint="80"/>
+        </w:rPr>
+        <w:t>pro’s</w:t>
+      </w:r>
+      <w:proofErr w:type="spellEnd"/>
+      <w:r>
+        <w:rPr>
+          <w:color w:val="4C94D8" w:themeColor="text2" w:themeTint="80"/>
+        </w:rPr>
+        <w:t xml:space="preserve"> are:</w:t>
       </w:r>
     </w:p>
     <w:p>
@@ -487,7 +513,21 @@
         <w:rPr>
           <w:color w:val="4C94D8" w:themeColor="text2" w:themeTint="80"/>
         </w:rPr>
-        <w:t xml:space="preserve"> ongoing support and dev’t so wanted to be clear about everything</w:t>
+        <w:t xml:space="preserve"> ongoing support and </w:t>
+      </w:r>
+      <w:proofErr w:type="spellStart"/>
+      <w:r>
+        <w:rPr>
+          <w:color w:val="4C94D8" w:themeColor="text2" w:themeTint="80"/>
+        </w:rPr>
+        <w:t>dev’t</w:t>
+      </w:r>
+      <w:proofErr w:type="spellEnd"/>
+      <w:r>
+        <w:rPr>
+          <w:color w:val="4C94D8" w:themeColor="text2" w:themeTint="80"/>
+        </w:rPr>
+        <w:t xml:space="preserve"> so wanted to be clear about everything</w:t>
       </w:r>
     </w:p>
     <w:p>
@@ -614,6 +654,12 @@
           <w:color w:val="00B050"/>
         </w:rPr>
         <w:t xml:space="preserve"> – have a quick look at this in excel before loading</w:t>
+      </w:r>
+      <w:r>
+        <w:rPr>
+          <w:color w:val="00B050"/>
+        </w:rPr>
+        <w:t>?</w:t>
       </w:r>
     </w:p>
     <w:p>
@@ -1050,6 +1096,7 @@
         <w:rPr>
           <w:color w:val="00B050"/>
         </w:rPr>
+        <w:lastRenderedPageBreak/>
         <w:t>Firstly focus on</w:t>
       </w:r>
       <w:r>
@@ -1074,219 +1121,988 @@
         <w:rPr>
           <w:color w:val="00B050"/>
         </w:rPr>
+        <w:t>Difference between 3 tabs for demand activity</w:t>
+      </w:r>
+      <w:r>
+        <w:rPr>
+          <w:color w:val="00B050"/>
+        </w:rPr>
+        <w:t xml:space="preserve"> – bed days, bed days </w:t>
+      </w:r>
+      <w:proofErr w:type="spellStart"/>
+      <w:r>
+        <w:rPr>
+          <w:color w:val="00B050"/>
+        </w:rPr>
+        <w:t>excl</w:t>
+      </w:r>
+      <w:proofErr w:type="spellEnd"/>
+      <w:r>
+        <w:rPr>
+          <w:color w:val="00B050"/>
+        </w:rPr>
+        <w:t xml:space="preserve"> HL and spells</w:t>
+      </w:r>
+    </w:p>
+    <w:p>
+      <w:pPr>
+        <w:pStyle w:val="ListParagraph"/>
+        <w:numPr>
+          <w:ilvl w:val="2"/>
+          <w:numId w:val="1"/>
+        </w:numPr>
+        <w:rPr>
+          <w:color w:val="00B050"/>
+        </w:rPr>
+      </w:pPr>
+      <w:r>
+        <w:rPr>
+          <w:color w:val="00B050"/>
+        </w:rPr>
+        <w:t>Describe the waterfall and what each</w:t>
+      </w:r>
+      <w:r>
+        <w:rPr>
+          <w:color w:val="00B050"/>
+        </w:rPr>
+        <w:t xml:space="preserve"> element represents</w:t>
+      </w:r>
+    </w:p>
+    <w:p>
+      <w:pPr>
+        <w:pStyle w:val="ListParagraph"/>
+        <w:numPr>
+          <w:ilvl w:val="2"/>
+          <w:numId w:val="1"/>
+        </w:numPr>
+        <w:rPr>
+          <w:color w:val="00B050"/>
+        </w:rPr>
+      </w:pPr>
+      <w:r>
+        <w:rPr>
+          <w:color w:val="00B050"/>
+        </w:rPr>
+        <w:t>Flick back to assumptions, change a few then switch back to see the impact on demand.</w:t>
+      </w:r>
+    </w:p>
+    <w:p>
+      <w:pPr>
+        <w:pStyle w:val="ListParagraph"/>
+        <w:numPr>
+          <w:ilvl w:val="2"/>
+          <w:numId w:val="1"/>
+        </w:numPr>
+        <w:rPr>
+          <w:color w:val="00B050"/>
+        </w:rPr>
+      </w:pPr>
+      <w:r>
+        <w:rPr>
+          <w:color w:val="00B050"/>
+        </w:rPr>
+        <w:t xml:space="preserve">Show how to </w:t>
+      </w:r>
+      <w:r>
+        <w:rPr>
+          <w:color w:val="00B050"/>
+        </w:rPr>
+        <w:t>download the modelled data</w:t>
+      </w:r>
+      <w:r>
+        <w:rPr>
+          <w:color w:val="00B050"/>
+        </w:rPr>
+        <w:t xml:space="preserve"> and what it includes.</w:t>
+      </w:r>
+    </w:p>
+    <w:p>
+      <w:pPr>
+        <w:pStyle w:val="ListParagraph"/>
+        <w:numPr>
+          <w:ilvl w:val="1"/>
+          <w:numId w:val="1"/>
+        </w:numPr>
+        <w:rPr>
+          <w:color w:val="00B050"/>
+        </w:rPr>
+      </w:pPr>
+      <w:r>
+        <w:rPr>
+          <w:color w:val="00B050"/>
+        </w:rPr>
+        <w:t xml:space="preserve">Now focus on the occupancy rates and </w:t>
+      </w:r>
+      <w:r>
+        <w:rPr>
+          <w:color w:val="00B050"/>
+        </w:rPr>
+        <w:t>conversion to bed numbers</w:t>
+      </w:r>
+    </w:p>
+    <w:p>
+      <w:pPr>
+        <w:pStyle w:val="ListParagraph"/>
+        <w:numPr>
+          <w:ilvl w:val="2"/>
+          <w:numId w:val="1"/>
+        </w:numPr>
+        <w:rPr>
+          <w:color w:val="00B050"/>
+        </w:rPr>
+      </w:pPr>
+      <w:r>
+        <w:rPr>
+          <w:color w:val="00B050"/>
+        </w:rPr>
+        <w:t>Point out there are 2 parameters – now and future. We don’t have data to support these so will almost certainly change</w:t>
+      </w:r>
+      <w:r>
+        <w:rPr>
+          <w:color w:val="00B050"/>
+        </w:rPr>
+        <w:t xml:space="preserve"> locally</w:t>
+      </w:r>
+      <w:r>
+        <w:rPr>
+          <w:color w:val="00B050"/>
+        </w:rPr>
+        <w:t>.</w:t>
+      </w:r>
+    </w:p>
+    <w:p>
+      <w:pPr>
+        <w:pStyle w:val="ListParagraph"/>
+        <w:numPr>
+          <w:ilvl w:val="2"/>
+          <w:numId w:val="1"/>
+        </w:numPr>
+        <w:rPr>
+          <w:color w:val="00B050"/>
+        </w:rPr>
+      </w:pPr>
+      <w:r>
+        <w:rPr>
+          <w:color w:val="00B050"/>
+        </w:rPr>
+        <w:t>Point out t</w:t>
+      </w:r>
+      <w:r>
+        <w:rPr>
+          <w:color w:val="00B050"/>
+        </w:rPr>
+        <w:t>he bed requirements</w:t>
+      </w:r>
+      <w:r>
+        <w:rPr>
+          <w:color w:val="00B050"/>
+        </w:rPr>
+        <w:t xml:space="preserve"> rely heavily on these 2 figures!</w:t>
+      </w:r>
+    </w:p>
+    <w:p>
+      <w:pPr>
+        <w:pStyle w:val="ListParagraph"/>
+        <w:numPr>
+          <w:ilvl w:val="2"/>
+          <w:numId w:val="1"/>
+        </w:numPr>
+        <w:rPr>
+          <w:color w:val="00B050"/>
+        </w:rPr>
+      </w:pPr>
+      <w:r>
+        <w:rPr>
+          <w:color w:val="00B050"/>
+        </w:rPr>
+        <w:t>Briefly explain the table, the annualization formula and</w:t>
+      </w:r>
+      <w:r>
+        <w:rPr>
+          <w:color w:val="00B050"/>
+        </w:rPr>
+        <w:t xml:space="preserve"> change the values to show the impact.</w:t>
+      </w:r>
+    </w:p>
+    <w:p>
+      <w:pPr>
+        <w:pStyle w:val="ListParagraph"/>
+        <w:numPr>
+          <w:ilvl w:val="2"/>
+          <w:numId w:val="1"/>
+        </w:numPr>
+        <w:rPr>
+          <w:color w:val="00B050"/>
+        </w:rPr>
+      </w:pPr>
+      <w:r>
+        <w:rPr>
+          <w:color w:val="00B050"/>
+        </w:rPr>
+        <w:t>Indicate the reset</w:t>
+      </w:r>
+      <w:r>
+        <w:rPr>
+          <w:color w:val="00B050"/>
+        </w:rPr>
+        <w:t xml:space="preserve"> default button if required.</w:t>
+      </w:r>
+    </w:p>
+    <w:p>
+      <w:pPr>
+        <w:pStyle w:val="ListParagraph"/>
+        <w:numPr>
+          <w:ilvl w:val="0"/>
+          <w:numId w:val="1"/>
+        </w:numPr>
+        <w:rPr>
+          <w:color w:val="00B050"/>
+        </w:rPr>
+      </w:pPr>
+      <w:r>
+        <w:rPr>
+          <w:color w:val="00B050"/>
+        </w:rPr>
+        <w:t xml:space="preserve">Demonstration 5 – </w:t>
+      </w:r>
+      <w:r>
+        <w:rPr>
+          <w:color w:val="00B050"/>
+        </w:rPr>
+        <w:t xml:space="preserve">Reviewing the </w:t>
+      </w:r>
+      <w:r>
+        <w:rPr>
+          <w:color w:val="00B050"/>
+        </w:rPr>
+        <w:t>sub-group outputs</w:t>
+      </w:r>
+      <w:r>
+        <w:rPr>
+          <w:color w:val="00B050"/>
+        </w:rPr>
+        <w:t xml:space="preserve"> (</w:t>
+      </w:r>
+      <w:r>
+        <w:rPr>
+          <w:color w:val="00B050"/>
+        </w:rPr>
+        <w:t>4-5</w:t>
+      </w:r>
+      <w:r>
+        <w:rPr>
+          <w:color w:val="00B050"/>
+        </w:rPr>
+        <w:t xml:space="preserve"> mins)</w:t>
+      </w:r>
+    </w:p>
+    <w:p>
+      <w:pPr>
+        <w:pStyle w:val="ListParagraph"/>
+        <w:numPr>
+          <w:ilvl w:val="1"/>
+          <w:numId w:val="1"/>
+        </w:numPr>
+        <w:rPr>
+          <w:color w:val="00B050"/>
+        </w:rPr>
+      </w:pPr>
+      <w:r>
+        <w:rPr>
+          <w:color w:val="00B050"/>
+        </w:rPr>
+        <w:t>Overview of layout panels</w:t>
+      </w:r>
+    </w:p>
+    <w:p>
+      <w:pPr>
+        <w:pStyle w:val="ListParagraph"/>
+        <w:numPr>
+          <w:ilvl w:val="1"/>
+          <w:numId w:val="1"/>
+        </w:numPr>
+        <w:rPr>
+          <w:color w:val="00B050"/>
+        </w:rPr>
+      </w:pPr>
+      <w:r>
+        <w:rPr>
+          <w:color w:val="00B050"/>
+        </w:rPr>
+        <w:t xml:space="preserve">Describe what the </w:t>
+      </w:r>
+      <w:r>
+        <w:rPr>
+          <w:color w:val="00B050"/>
+        </w:rPr>
+        <w:t>chart shows</w:t>
+      </w:r>
+    </w:p>
+    <w:p>
+      <w:pPr>
+        <w:pStyle w:val="ListParagraph"/>
+        <w:numPr>
+          <w:ilvl w:val="1"/>
+          <w:numId w:val="1"/>
+        </w:numPr>
+        <w:rPr>
+          <w:color w:val="00B050"/>
+        </w:rPr>
+      </w:pPr>
+      <w:r>
+        <w:rPr>
+          <w:color w:val="00B050"/>
+        </w:rPr>
+        <w:t>Cycle through a few variables to show how to explore</w:t>
+      </w:r>
+    </w:p>
+    <w:p>
+      <w:pPr>
+        <w:pStyle w:val="ListParagraph"/>
+        <w:numPr>
+          <w:ilvl w:val="1"/>
+          <w:numId w:val="1"/>
+        </w:numPr>
+        <w:rPr>
+          <w:color w:val="00B050"/>
+        </w:rPr>
+      </w:pPr>
+      <w:r>
+        <w:rPr>
+          <w:color w:val="00B050"/>
+        </w:rPr>
+        <w:t xml:space="preserve">Limitations of these sub-group projections i.e. that </w:t>
+      </w:r>
+      <w:r>
+        <w:rPr>
+          <w:color w:val="00B050"/>
+        </w:rPr>
+        <w:t>the assumptions are global for the whole baseline therefore affect these groups proportionally.</w:t>
+      </w:r>
+    </w:p>
+    <w:p>
+      <w:pPr>
+        <w:pStyle w:val="ListParagraph"/>
+        <w:numPr>
+          <w:ilvl w:val="1"/>
+          <w:numId w:val="1"/>
+        </w:numPr>
+        <w:rPr>
+          <w:color w:val="00B050"/>
+        </w:rPr>
+      </w:pPr>
+      <w:r>
+        <w:rPr>
+          <w:color w:val="00B050"/>
+        </w:rPr>
+        <w:t xml:space="preserve">If users wanted to create a </w:t>
+      </w:r>
+      <w:r>
+        <w:rPr>
+          <w:color w:val="00B050"/>
+        </w:rPr>
+        <w:t xml:space="preserve">demand </w:t>
+      </w:r>
+      <w:r>
+        <w:rPr>
+          <w:color w:val="00B050"/>
+        </w:rPr>
+        <w:t>model for each of these sub groups with</w:t>
+      </w:r>
+      <w:r>
+        <w:rPr>
+          <w:color w:val="00B050"/>
+        </w:rPr>
+        <w:t xml:space="preserve"> different parameters for each you can do – either:</w:t>
+      </w:r>
+    </w:p>
+    <w:p>
+      <w:pPr>
+        <w:pStyle w:val="ListParagraph"/>
+        <w:numPr>
+          <w:ilvl w:val="2"/>
+          <w:numId w:val="1"/>
+        </w:numPr>
+        <w:rPr>
+          <w:color w:val="00B050"/>
+        </w:rPr>
+      </w:pPr>
+      <w:r>
+        <w:rPr>
+          <w:color w:val="00B050"/>
+        </w:rPr>
+        <w:t>load only the relevant sub-group data</w:t>
+      </w:r>
+      <w:r>
+        <w:rPr>
+          <w:color w:val="00B050"/>
+        </w:rPr>
+        <w:t>, set parameters, export. Repeat for each sub group, merge and aggregate.</w:t>
+      </w:r>
+    </w:p>
+    <w:p>
+      <w:pPr>
+        <w:pStyle w:val="ListParagraph"/>
+        <w:numPr>
+          <w:ilvl w:val="2"/>
+          <w:numId w:val="1"/>
+        </w:numPr>
+        <w:rPr>
+          <w:color w:val="00B050"/>
+        </w:rPr>
+      </w:pPr>
+      <w:r>
+        <w:rPr>
+          <w:color w:val="00B050"/>
+        </w:rPr>
+        <w:t>Load whole dataset, change parameters according to sub-group of interest, export, keep only the demand for that sub-group. Repeat</w:t>
+      </w:r>
+      <w:r>
+        <w:rPr>
+          <w:color w:val="00B050"/>
+        </w:rPr>
+        <w:t>, merge and aggregate.</w:t>
+      </w:r>
+    </w:p>
+    <w:p>
+      <w:pPr>
+        <w:pStyle w:val="ListParagraph"/>
+        <w:numPr>
+          <w:ilvl w:val="2"/>
+          <w:numId w:val="1"/>
+        </w:numPr>
+        <w:rPr>
+          <w:color w:val="00B050"/>
+        </w:rPr>
+      </w:pPr>
+      <w:r>
+        <w:rPr>
+          <w:color w:val="00B050"/>
+        </w:rPr>
+        <w:t>In both of the above, careful of double counting</w:t>
+      </w:r>
+      <w:r>
+        <w:rPr>
+          <w:color w:val="00B050"/>
+        </w:rPr>
+        <w:t xml:space="preserve"> as groups of patients will feature in multiple sub-groups.</w:t>
+      </w:r>
+    </w:p>
+    <w:p>
+      <w:pPr>
+        <w:pStyle w:val="ListParagraph"/>
+        <w:numPr>
+          <w:ilvl w:val="0"/>
+          <w:numId w:val="1"/>
+        </w:numPr>
+        <w:rPr>
+          <w:color w:val="00B050"/>
+        </w:rPr>
+      </w:pPr>
+      <w:r>
+        <w:rPr>
+          <w:color w:val="00B050"/>
+        </w:rPr>
+        <w:t xml:space="preserve">Demonstration 6 – </w:t>
+      </w:r>
+      <w:r>
+        <w:rPr>
+          <w:color w:val="00B050"/>
+        </w:rPr>
+        <w:t>Bed policy and management</w:t>
+      </w:r>
+      <w:r>
+        <w:rPr>
+          <w:color w:val="00B050"/>
+        </w:rPr>
+        <w:t xml:space="preserve"> (</w:t>
+      </w:r>
+      <w:r>
+        <w:rPr>
+          <w:color w:val="00B050"/>
+        </w:rPr>
+        <w:t>7-8</w:t>
+      </w:r>
+      <w:r>
+        <w:rPr>
+          <w:color w:val="00B050"/>
+        </w:rPr>
+        <w:t xml:space="preserve"> mins)</w:t>
+      </w:r>
+    </w:p>
+    <w:p>
+      <w:pPr>
+        <w:pStyle w:val="ListParagraph"/>
+        <w:numPr>
+          <w:ilvl w:val="1"/>
+          <w:numId w:val="1"/>
+        </w:numPr>
+        <w:rPr>
+          <w:color w:val="00B050"/>
+        </w:rPr>
+      </w:pPr>
+      <w:r>
+        <w:rPr>
+          <w:color w:val="00B050"/>
+        </w:rPr>
+        <w:t>Overview of layout panels</w:t>
+      </w:r>
+      <w:r>
+        <w:rPr>
+          <w:color w:val="00B050"/>
+        </w:rPr>
+        <w:t xml:space="preserve"> – basic description of tables.</w:t>
+      </w:r>
+    </w:p>
+    <w:p>
+      <w:pPr>
+        <w:pStyle w:val="ListParagraph"/>
+        <w:numPr>
+          <w:ilvl w:val="1"/>
+          <w:numId w:val="1"/>
+        </w:numPr>
+        <w:rPr>
+          <w:color w:val="00B050"/>
+        </w:rPr>
+      </w:pPr>
+      <w:r>
+        <w:rPr>
+          <w:color w:val="00B050"/>
+        </w:rPr>
+        <w:t xml:space="preserve">Limitations of this – only cover </w:t>
+      </w:r>
+      <w:r>
+        <w:rPr>
+          <w:color w:val="00B050"/>
+        </w:rPr>
+        <w:t xml:space="preserve">these </w:t>
+      </w:r>
+      <w:r>
+        <w:rPr>
+          <w:color w:val="00B050"/>
+        </w:rPr>
+        <w:t>two factors</w:t>
+      </w:r>
+      <w:r>
+        <w:rPr>
+          <w:color w:val="00B050"/>
+        </w:rPr>
+        <w:t>.</w:t>
+      </w:r>
+    </w:p>
+    <w:p>
+      <w:pPr>
+        <w:pStyle w:val="ListParagraph"/>
+        <w:numPr>
+          <w:ilvl w:val="1"/>
+          <w:numId w:val="1"/>
+        </w:numPr>
+        <w:rPr>
+          <w:color w:val="00B050"/>
+        </w:rPr>
+      </w:pPr>
+      <w:r>
+        <w:rPr>
+          <w:color w:val="00B050"/>
+        </w:rPr>
+        <w:t>Point out the difference in repat and expat</w:t>
+      </w:r>
+      <w:r>
+        <w:rPr>
+          <w:color w:val="00B050"/>
+        </w:rPr>
+        <w:t xml:space="preserve"> to be clear</w:t>
+      </w:r>
+      <w:r>
+        <w:rPr>
+          <w:color w:val="00B050"/>
+        </w:rPr>
+        <w:t>.</w:t>
+      </w:r>
+      <w:r>
+        <w:rPr>
+          <w:color w:val="00B050"/>
+        </w:rPr>
+        <w:t xml:space="preserve"> Highlight the figures in demo dataset (Notts) – they’re a net exporter of patients!</w:t>
+      </w:r>
+    </w:p>
+    <w:p>
+      <w:pPr>
+        <w:pStyle w:val="ListParagraph"/>
+        <w:numPr>
+          <w:ilvl w:val="1"/>
+          <w:numId w:val="1"/>
+        </w:numPr>
+        <w:rPr>
+          <w:color w:val="00B050"/>
+        </w:rPr>
+      </w:pPr>
+      <w:r>
+        <w:rPr>
+          <w:color w:val="00B050"/>
+        </w:rPr>
+        <w:t>Point out th</w:t>
+      </w:r>
+      <w:r>
+        <w:rPr>
+          <w:color w:val="00B050"/>
+        </w:rPr>
+        <w:t>ese parameters</w:t>
+      </w:r>
+      <w:r>
+        <w:rPr>
+          <w:color w:val="00B050"/>
+        </w:rPr>
+        <w:t xml:space="preserve"> don’t affect demand, simply the </w:t>
+      </w:r>
+      <w:r>
+        <w:rPr>
+          <w:color w:val="00B050"/>
+        </w:rPr>
+        <w:t>future flow of in-out of area activity and independent provision.</w:t>
+      </w:r>
+    </w:p>
+    <w:p>
+      <w:pPr>
+        <w:pStyle w:val="ListParagraph"/>
+        <w:numPr>
+          <w:ilvl w:val="1"/>
+          <w:numId w:val="1"/>
+        </w:numPr>
+        <w:rPr>
+          <w:color w:val="00B050"/>
+        </w:rPr>
+      </w:pPr>
+      <w:r>
+        <w:rPr>
+          <w:color w:val="00B050"/>
+        </w:rPr>
+        <w:t>These factors may be used to ‘rebalance’</w:t>
+      </w:r>
+      <w:r>
+        <w:rPr>
+          <w:color w:val="00B050"/>
+        </w:rPr>
+        <w:t xml:space="preserve"> beds based on growth or demand from</w:t>
+      </w:r>
+    </w:p>
+    <w:p>
+      <w:pPr>
+        <w:pStyle w:val="ListParagraph"/>
+        <w:numPr>
+          <w:ilvl w:val="2"/>
+          <w:numId w:val="1"/>
+        </w:numPr>
+        <w:rPr>
+          <w:color w:val="00B050"/>
+        </w:rPr>
+      </w:pPr>
+      <w:r>
+        <w:rPr>
+          <w:color w:val="00B050"/>
+        </w:rPr>
+        <w:t>Show what happens when change one OAP factor.</w:t>
+      </w:r>
+    </w:p>
+    <w:p>
+      <w:pPr>
+        <w:pStyle w:val="ListParagraph"/>
+        <w:numPr>
+          <w:ilvl w:val="2"/>
+          <w:numId w:val="1"/>
+        </w:numPr>
+        <w:rPr>
+          <w:color w:val="00B050"/>
+        </w:rPr>
+      </w:pPr>
+      <w:r>
+        <w:rPr>
+          <w:color w:val="00B050"/>
+        </w:rPr>
+        <w:t>Sh</w:t>
+      </w:r>
+      <w:r>
+        <w:rPr>
+          <w:color w:val="00B050"/>
+        </w:rPr>
+        <w:t>o</w:t>
+      </w:r>
+      <w:r>
+        <w:rPr>
+          <w:color w:val="00B050"/>
+        </w:rPr>
+        <w:t>w what happens when change both (different directions)</w:t>
+      </w:r>
+    </w:p>
+    <w:p>
+      <w:pPr>
+        <w:pStyle w:val="ListParagraph"/>
+        <w:numPr>
+          <w:ilvl w:val="2"/>
+          <w:numId w:val="1"/>
+        </w:numPr>
+        <w:rPr>
+          <w:color w:val="00B050"/>
+        </w:rPr>
+      </w:pPr>
+      <w:r>
+        <w:rPr>
+          <w:color w:val="00B050"/>
+        </w:rPr>
+        <w:t>Show what happens when change IP parameter</w:t>
+      </w:r>
+    </w:p>
+    <w:p>
+      <w:pPr>
+        <w:pStyle w:val="ListParagraph"/>
+        <w:numPr>
+          <w:ilvl w:val="1"/>
+          <w:numId w:val="1"/>
+        </w:numPr>
+        <w:rPr>
+          <w:color w:val="00B050"/>
+        </w:rPr>
+      </w:pPr>
+      <w:r>
+        <w:rPr>
+          <w:color w:val="00B050"/>
+        </w:rPr>
+        <w:t>F</w:t>
+      </w:r>
+      <w:r>
+        <w:rPr>
+          <w:color w:val="00B050"/>
+        </w:rPr>
+        <w:t>lick back to main outputs table/data to show this alongside the demand changes in beds</w:t>
+      </w:r>
+    </w:p>
+    <w:p>
+      <w:pPr>
+        <w:pStyle w:val="ListParagraph"/>
+        <w:numPr>
+          <w:ilvl w:val="1"/>
+          <w:numId w:val="1"/>
+        </w:numPr>
+      </w:pPr>
+      <w:r>
+        <w:rPr>
+          <w:color w:val="00B050"/>
+        </w:rPr>
+        <w:t>Remind folk that the export data button is on main outputs tab and will include the OAP and IP conversions</w:t>
+      </w:r>
+      <w:r>
+        <w:rPr>
+          <w:color w:val="00B050"/>
+        </w:rPr>
+        <w:t xml:space="preserve"> in the data as well.</w:t>
+      </w:r>
+    </w:p>
+    <w:p>
+      <w:pPr>
+        <w:pStyle w:val="ListParagraph"/>
+        <w:numPr>
+          <w:ilvl w:val="0"/>
+          <w:numId w:val="1"/>
+        </w:numPr>
+        <w:rPr>
+          <w:color w:val="4C94D8" w:themeColor="text2" w:themeTint="80"/>
+        </w:rPr>
+      </w:pPr>
+      <w:r>
+        <w:rPr>
+          <w:color w:val="4C94D8" w:themeColor="text2" w:themeTint="80"/>
+        </w:rPr>
+        <w:t>Review of metadata and glossary tab</w:t>
+      </w:r>
+      <w:r>
+        <w:rPr>
+          <w:color w:val="4C94D8" w:themeColor="text2" w:themeTint="80"/>
+        </w:rPr>
+        <w:t xml:space="preserve"> (2-3 mins)</w:t>
+      </w:r>
+      <w:r>
+        <w:rPr>
+          <w:color w:val="4C94D8" w:themeColor="text2" w:themeTint="80"/>
+        </w:rPr>
+        <w:t>:</w:t>
+      </w:r>
+    </w:p>
+    <w:p>
+      <w:pPr>
+        <w:pStyle w:val="ListParagraph"/>
+        <w:numPr>
+          <w:ilvl w:val="1"/>
+          <w:numId w:val="1"/>
+        </w:numPr>
+        <w:rPr>
+          <w:color w:val="4C94D8" w:themeColor="text2" w:themeTint="80"/>
+        </w:rPr>
+      </w:pPr>
+      <w:r>
+        <w:rPr>
+          <w:color w:val="4C94D8" w:themeColor="text2" w:themeTint="80"/>
+        </w:rPr>
+        <w:t>Briefly describe what it is</w:t>
+      </w:r>
+    </w:p>
+    <w:p>
+      <w:pPr>
+        <w:pStyle w:val="ListParagraph"/>
+        <w:numPr>
+          <w:ilvl w:val="0"/>
+          <w:numId w:val="1"/>
+        </w:numPr>
+        <w:rPr>
+          <w:color w:val="4C94D8" w:themeColor="text2" w:themeTint="80"/>
+        </w:rPr>
+      </w:pPr>
+      <w:r>
+        <w:rPr>
+          <w:color w:val="4C94D8" w:themeColor="text2" w:themeTint="80"/>
+        </w:rPr>
+        <w:t>Scenario development</w:t>
+      </w:r>
+      <w:r>
+        <w:rPr>
+          <w:color w:val="4C94D8" w:themeColor="text2" w:themeTint="80"/>
+        </w:rPr>
+        <w:t xml:space="preserve"> (QT1)</w:t>
+      </w:r>
+      <w:r>
+        <w:rPr>
+          <w:color w:val="4C94D8" w:themeColor="text2" w:themeTint="80"/>
+        </w:rPr>
+        <w:t xml:space="preserve"> (7-10 mins)</w:t>
+      </w:r>
+    </w:p>
+    <w:p>
+      <w:pPr>
+        <w:pStyle w:val="ListParagraph"/>
+        <w:numPr>
+          <w:ilvl w:val="1"/>
+          <w:numId w:val="1"/>
+        </w:numPr>
+        <w:rPr>
+          <w:color w:val="4C94D8" w:themeColor="text2" w:themeTint="80"/>
+        </w:rPr>
+      </w:pPr>
+      <w:r>
+        <w:rPr>
+          <w:color w:val="4C94D8" w:themeColor="text2" w:themeTint="80"/>
+        </w:rPr>
+        <w:t>1 Demographics</w:t>
+      </w:r>
+      <w:r>
+        <w:rPr>
+          <w:color w:val="4C94D8" w:themeColor="text2" w:themeTint="80"/>
+        </w:rPr>
+        <w:t xml:space="preserve"> only</w:t>
+      </w:r>
+    </w:p>
+    <w:p>
+      <w:pPr>
+        <w:pStyle w:val="ListParagraph"/>
+        <w:numPr>
+          <w:ilvl w:val="1"/>
+          <w:numId w:val="1"/>
+        </w:numPr>
+        <w:rPr>
+          <w:color w:val="4C94D8" w:themeColor="text2" w:themeTint="80"/>
+        </w:rPr>
+      </w:pPr>
+      <w:r>
+        <w:rPr>
+          <w:color w:val="4C94D8" w:themeColor="text2" w:themeTint="80"/>
+        </w:rPr>
         <w:lastRenderedPageBreak/>
-        <w:t>Difference between 3 tabs for demand activity</w:t>
-      </w:r>
-      <w:r>
-        <w:rPr>
-          <w:color w:val="00B050"/>
-        </w:rPr>
-        <w:t xml:space="preserve"> – bed days, bed days excl HL and spells</w:t>
-      </w:r>
-    </w:p>
-    <w:p>
-      <w:pPr>
-        <w:pStyle w:val="ListParagraph"/>
-        <w:numPr>
-          <w:ilvl w:val="2"/>
-          <w:numId w:val="1"/>
-        </w:numPr>
-        <w:rPr>
-          <w:color w:val="00B050"/>
-        </w:rPr>
-      </w:pPr>
-      <w:r>
-        <w:rPr>
-          <w:color w:val="00B050"/>
-        </w:rPr>
-        <w:t>Describe the waterfall and what each</w:t>
-      </w:r>
-      <w:r>
-        <w:rPr>
-          <w:color w:val="00B050"/>
-        </w:rPr>
-        <w:t xml:space="preserve"> element represents</w:t>
-      </w:r>
-    </w:p>
-    <w:p>
-      <w:pPr>
-        <w:pStyle w:val="ListParagraph"/>
-        <w:numPr>
-          <w:ilvl w:val="2"/>
-          <w:numId w:val="1"/>
-        </w:numPr>
-        <w:rPr>
-          <w:color w:val="00B050"/>
-        </w:rPr>
-      </w:pPr>
-      <w:r>
-        <w:rPr>
-          <w:color w:val="00B050"/>
-        </w:rPr>
-        <w:t>Flick back to assumptions, change a few then switch back to see the impact on demand.</w:t>
-      </w:r>
-    </w:p>
-    <w:p>
-      <w:pPr>
-        <w:pStyle w:val="ListParagraph"/>
-        <w:numPr>
-          <w:ilvl w:val="2"/>
-          <w:numId w:val="1"/>
-        </w:numPr>
-        <w:rPr>
-          <w:color w:val="00B050"/>
-        </w:rPr>
-      </w:pPr>
-      <w:r>
-        <w:rPr>
-          <w:color w:val="00B050"/>
-        </w:rPr>
-        <w:t xml:space="preserve">Show how to </w:t>
-      </w:r>
-      <w:r>
-        <w:rPr>
-          <w:color w:val="00B050"/>
-        </w:rPr>
-        <w:t>download the modelled data</w:t>
-      </w:r>
-      <w:r>
-        <w:rPr>
-          <w:color w:val="00B050"/>
-        </w:rPr>
-        <w:t xml:space="preserve"> and what it includes.</w:t>
-      </w:r>
-    </w:p>
-    <w:p>
-      <w:pPr>
-        <w:pStyle w:val="ListParagraph"/>
-        <w:numPr>
-          <w:ilvl w:val="1"/>
-          <w:numId w:val="1"/>
-        </w:numPr>
-        <w:rPr>
-          <w:color w:val="00B050"/>
-        </w:rPr>
-      </w:pPr>
-      <w:r>
-        <w:rPr>
-          <w:color w:val="00B050"/>
-        </w:rPr>
-        <w:t xml:space="preserve">Now focus on the occupancy rates and </w:t>
-      </w:r>
-      <w:r>
-        <w:rPr>
-          <w:color w:val="00B050"/>
-        </w:rPr>
-        <w:t>conversion to bed numbers</w:t>
-      </w:r>
-    </w:p>
-    <w:p>
-      <w:pPr>
-        <w:pStyle w:val="ListParagraph"/>
-        <w:numPr>
-          <w:ilvl w:val="2"/>
-          <w:numId w:val="1"/>
-        </w:numPr>
-        <w:rPr>
-          <w:color w:val="00B050"/>
-        </w:rPr>
-      </w:pPr>
-      <w:r>
-        <w:rPr>
-          <w:color w:val="00B050"/>
-        </w:rPr>
-        <w:t>Point out there are 2 parameters – now and future. We don’t have data to support these so will almost certainly change</w:t>
-      </w:r>
-      <w:r>
-        <w:rPr>
-          <w:color w:val="00B050"/>
-        </w:rPr>
-        <w:t xml:space="preserve"> locally</w:t>
-      </w:r>
-      <w:r>
-        <w:rPr>
-          <w:color w:val="00B050"/>
-        </w:rPr>
-        <w:t>.</w:t>
-      </w:r>
-    </w:p>
-    <w:p>
-      <w:pPr>
-        <w:pStyle w:val="ListParagraph"/>
-        <w:numPr>
-          <w:ilvl w:val="2"/>
-          <w:numId w:val="1"/>
-        </w:numPr>
-        <w:rPr>
-          <w:color w:val="00B050"/>
-        </w:rPr>
-      </w:pPr>
-      <w:r>
-        <w:rPr>
-          <w:color w:val="00B050"/>
-        </w:rPr>
-        <w:t>Point out t</w:t>
-      </w:r>
-      <w:r>
-        <w:rPr>
-          <w:color w:val="00B050"/>
-        </w:rPr>
-        <w:t>he bed requirements</w:t>
-      </w:r>
-      <w:r>
-        <w:rPr>
-          <w:color w:val="00B050"/>
-        </w:rPr>
-        <w:t xml:space="preserve"> rely heavily on these 2 figures!</w:t>
-      </w:r>
-    </w:p>
-    <w:p>
-      <w:pPr>
-        <w:pStyle w:val="ListParagraph"/>
-        <w:numPr>
-          <w:ilvl w:val="2"/>
-          <w:numId w:val="1"/>
-        </w:numPr>
-        <w:rPr>
-          <w:color w:val="00B050"/>
-        </w:rPr>
-      </w:pPr>
-      <w:r>
-        <w:rPr>
-          <w:color w:val="00B050"/>
-        </w:rPr>
-        <w:t>Briefly explain the table, the annualization formula and</w:t>
-      </w:r>
-      <w:r>
-        <w:rPr>
-          <w:color w:val="00B050"/>
-        </w:rPr>
-        <w:t xml:space="preserve"> change the values to show the impact.</w:t>
-      </w:r>
-    </w:p>
-    <w:p>
-      <w:pPr>
-        <w:pStyle w:val="ListParagraph"/>
-        <w:numPr>
-          <w:ilvl w:val="2"/>
-          <w:numId w:val="1"/>
-        </w:numPr>
-        <w:rPr>
-          <w:color w:val="00B050"/>
-        </w:rPr>
-      </w:pPr>
-      <w:r>
-        <w:rPr>
-          <w:color w:val="00B050"/>
-        </w:rPr>
-        <w:t>Indicate the reset</w:t>
-      </w:r>
-      <w:r>
-        <w:rPr>
-          <w:color w:val="00B050"/>
-        </w:rPr>
-        <w:t xml:space="preserve"> default button if required.</w:t>
-      </w:r>
+        <w:t xml:space="preserve">2 </w:t>
+      </w:r>
+      <w:r>
+        <w:rPr>
+          <w:color w:val="4C94D8" w:themeColor="text2" w:themeTint="80"/>
+        </w:rPr>
+        <w:t>Default</w:t>
+      </w:r>
+    </w:p>
+    <w:p>
+      <w:pPr>
+        <w:pStyle w:val="ListParagraph"/>
+        <w:numPr>
+          <w:ilvl w:val="1"/>
+          <w:numId w:val="1"/>
+        </w:numPr>
+        <w:rPr>
+          <w:color w:val="4C94D8" w:themeColor="text2" w:themeTint="80"/>
+        </w:rPr>
+      </w:pPr>
+      <w:r>
+        <w:rPr>
+          <w:color w:val="4C94D8" w:themeColor="text2" w:themeTint="80"/>
+        </w:rPr>
+        <w:t xml:space="preserve">3 </w:t>
+      </w:r>
+      <w:r>
+        <w:rPr>
+          <w:color w:val="4C94D8" w:themeColor="text2" w:themeTint="80"/>
+        </w:rPr>
+        <w:t>Optimistic</w:t>
+      </w:r>
+    </w:p>
+    <w:p>
+      <w:pPr>
+        <w:pStyle w:val="ListParagraph"/>
+        <w:numPr>
+          <w:ilvl w:val="1"/>
+          <w:numId w:val="1"/>
+        </w:numPr>
+        <w:rPr>
+          <w:color w:val="4C94D8" w:themeColor="text2" w:themeTint="80"/>
+        </w:rPr>
+      </w:pPr>
+      <w:r>
+        <w:rPr>
+          <w:color w:val="4C94D8" w:themeColor="text2" w:themeTint="80"/>
+        </w:rPr>
+        <w:t xml:space="preserve">4 </w:t>
+      </w:r>
+      <w:r>
+        <w:rPr>
+          <w:color w:val="4C94D8" w:themeColor="text2" w:themeTint="80"/>
+        </w:rPr>
+        <w:t>Pessimistic</w:t>
+      </w:r>
+    </w:p>
+    <w:p>
+      <w:pPr>
+        <w:pStyle w:val="ListParagraph"/>
+        <w:numPr>
+          <w:ilvl w:val="1"/>
+          <w:numId w:val="1"/>
+        </w:numPr>
+        <w:rPr>
+          <w:color w:val="4C94D8" w:themeColor="text2" w:themeTint="80"/>
+        </w:rPr>
+      </w:pPr>
+      <w:r>
+        <w:rPr>
+          <w:color w:val="4C94D8" w:themeColor="text2" w:themeTint="80"/>
+        </w:rPr>
+        <w:t>Comparing them all…? Excel file pre</w:t>
+      </w:r>
+      <w:r>
+        <w:rPr>
+          <w:color w:val="4C94D8" w:themeColor="text2" w:themeTint="80"/>
+        </w:rPr>
+        <w:t>-</w:t>
+      </w:r>
+      <w:proofErr w:type="spellStart"/>
+      <w:r>
+        <w:rPr>
+          <w:color w:val="4C94D8" w:themeColor="text2" w:themeTint="80"/>
+        </w:rPr>
+        <w:t>poluated</w:t>
+      </w:r>
+      <w:proofErr w:type="spellEnd"/>
     </w:p>
     <w:p>
       <w:pPr>
@@ -1296,760 +2112,6 @@
           <w:numId w:val="1"/>
         </w:numPr>
         <w:rPr>
-          <w:color w:val="00B050"/>
-        </w:rPr>
-      </w:pPr>
-      <w:r>
-        <w:rPr>
-          <w:color w:val="00B050"/>
-        </w:rPr>
-        <w:t xml:space="preserve">Demonstration 5 – </w:t>
-      </w:r>
-      <w:r>
-        <w:rPr>
-          <w:color w:val="00B050"/>
-        </w:rPr>
-        <w:t xml:space="preserve">Reviewing the </w:t>
-      </w:r>
-      <w:r>
-        <w:rPr>
-          <w:color w:val="00B050"/>
-        </w:rPr>
-        <w:t>sub-group outputs</w:t>
-      </w:r>
-      <w:r>
-        <w:rPr>
-          <w:color w:val="00B050"/>
-        </w:rPr>
-        <w:t xml:space="preserve"> (</w:t>
-      </w:r>
-      <w:r>
-        <w:rPr>
-          <w:color w:val="00B050"/>
-        </w:rPr>
-        <w:t>4-5</w:t>
-      </w:r>
-      <w:r>
-        <w:rPr>
-          <w:color w:val="00B050"/>
-        </w:rPr>
-        <w:t xml:space="preserve"> mins)</w:t>
-      </w:r>
-    </w:p>
-    <w:p>
-      <w:pPr>
-        <w:pStyle w:val="ListParagraph"/>
-        <w:numPr>
-          <w:ilvl w:val="1"/>
-          <w:numId w:val="1"/>
-        </w:numPr>
-        <w:rPr>
-          <w:color w:val="00B050"/>
-        </w:rPr>
-      </w:pPr>
-      <w:r>
-        <w:rPr>
-          <w:color w:val="00B050"/>
-        </w:rPr>
-        <w:t>Overview of layout panels</w:t>
-      </w:r>
-    </w:p>
-    <w:p>
-      <w:pPr>
-        <w:pStyle w:val="ListParagraph"/>
-        <w:numPr>
-          <w:ilvl w:val="1"/>
-          <w:numId w:val="1"/>
-        </w:numPr>
-        <w:rPr>
-          <w:color w:val="00B050"/>
-        </w:rPr>
-      </w:pPr>
-      <w:r>
-        <w:rPr>
-          <w:color w:val="00B050"/>
-        </w:rPr>
-        <w:t xml:space="preserve">Describe what the </w:t>
-      </w:r>
-      <w:r>
-        <w:rPr>
-          <w:color w:val="00B050"/>
-        </w:rPr>
-        <w:t>chart shows</w:t>
-      </w:r>
-    </w:p>
-    <w:p>
-      <w:pPr>
-        <w:pStyle w:val="ListParagraph"/>
-        <w:numPr>
-          <w:ilvl w:val="1"/>
-          <w:numId w:val="1"/>
-        </w:numPr>
-        <w:rPr>
-          <w:color w:val="00B050"/>
-        </w:rPr>
-      </w:pPr>
-      <w:r>
-        <w:rPr>
-          <w:color w:val="00B050"/>
-        </w:rPr>
-        <w:t>Cycle through a few variables to show how to explore</w:t>
-      </w:r>
-    </w:p>
-    <w:p>
-      <w:pPr>
-        <w:pStyle w:val="ListParagraph"/>
-        <w:numPr>
-          <w:ilvl w:val="1"/>
-          <w:numId w:val="1"/>
-        </w:numPr>
-        <w:rPr>
-          <w:color w:val="00B050"/>
-        </w:rPr>
-      </w:pPr>
-      <w:r>
-        <w:rPr>
-          <w:color w:val="00B050"/>
-        </w:rPr>
-        <w:t xml:space="preserve">Limitations of these sub-group projections i.e. that </w:t>
-      </w:r>
-      <w:r>
-        <w:rPr>
-          <w:color w:val="00B050"/>
-        </w:rPr>
-        <w:t>the assumptions are global for the whole baseline therefore affect these groups proportionally.</w:t>
-      </w:r>
-    </w:p>
-    <w:p>
-      <w:pPr>
-        <w:pStyle w:val="ListParagraph"/>
-        <w:numPr>
-          <w:ilvl w:val="1"/>
-          <w:numId w:val="1"/>
-        </w:numPr>
-        <w:rPr>
-          <w:color w:val="00B050"/>
-        </w:rPr>
-      </w:pPr>
-      <w:r>
-        <w:rPr>
-          <w:color w:val="00B050"/>
-        </w:rPr>
-        <w:t xml:space="preserve">If users wanted to create a </w:t>
-      </w:r>
-      <w:r>
-        <w:rPr>
-          <w:color w:val="00B050"/>
-        </w:rPr>
-        <w:t xml:space="preserve">demand </w:t>
-      </w:r>
-      <w:r>
-        <w:rPr>
-          <w:color w:val="00B050"/>
-        </w:rPr>
-        <w:t>model for each of these sub groups with</w:t>
-      </w:r>
-      <w:r>
-        <w:rPr>
-          <w:color w:val="00B050"/>
-        </w:rPr>
-        <w:t xml:space="preserve"> different parameters for each you can do – either:</w:t>
-      </w:r>
-    </w:p>
-    <w:p>
-      <w:pPr>
-        <w:pStyle w:val="ListParagraph"/>
-        <w:numPr>
-          <w:ilvl w:val="2"/>
-          <w:numId w:val="1"/>
-        </w:numPr>
-        <w:rPr>
-          <w:color w:val="00B050"/>
-        </w:rPr>
-      </w:pPr>
-      <w:r>
-        <w:rPr>
-          <w:color w:val="00B050"/>
-        </w:rPr>
-        <w:t>load only the relevant sub-group data</w:t>
-      </w:r>
-      <w:r>
-        <w:rPr>
-          <w:color w:val="00B050"/>
-        </w:rPr>
-        <w:t>, set parameters, export. Repeat for each sub group, merge and aggregate.</w:t>
-      </w:r>
-    </w:p>
-    <w:p>
-      <w:pPr>
-        <w:pStyle w:val="ListParagraph"/>
-        <w:numPr>
-          <w:ilvl w:val="2"/>
-          <w:numId w:val="1"/>
-        </w:numPr>
-        <w:rPr>
-          <w:color w:val="00B050"/>
-        </w:rPr>
-      </w:pPr>
-      <w:r>
-        <w:rPr>
-          <w:color w:val="00B050"/>
-        </w:rPr>
-        <w:t>Load whole dataset, change parameters according to sub-group of interest, export, keep only the demand for that sub-group. Repeat</w:t>
-      </w:r>
-      <w:r>
-        <w:rPr>
-          <w:color w:val="00B050"/>
-        </w:rPr>
-        <w:t>, merge and aggregate.</w:t>
-      </w:r>
-    </w:p>
-    <w:p>
-      <w:pPr>
-        <w:pStyle w:val="ListParagraph"/>
-        <w:numPr>
-          <w:ilvl w:val="2"/>
-          <w:numId w:val="1"/>
-        </w:numPr>
-        <w:rPr>
-          <w:color w:val="00B050"/>
-        </w:rPr>
-      </w:pPr>
-      <w:r>
-        <w:rPr>
-          <w:color w:val="00B050"/>
-        </w:rPr>
-        <w:t>In both of the above, careful of double counting</w:t>
-      </w:r>
-      <w:r>
-        <w:rPr>
-          <w:color w:val="00B050"/>
-        </w:rPr>
-        <w:t xml:space="preserve"> as groups of patients will feature in multiple sub-groups.</w:t>
-      </w:r>
-    </w:p>
-    <w:p>
-      <w:pPr>
-        <w:pStyle w:val="ListParagraph"/>
-        <w:numPr>
-          <w:ilvl w:val="0"/>
-          <w:numId w:val="1"/>
-        </w:numPr>
-        <w:rPr>
-          <w:color w:val="00B050"/>
-        </w:rPr>
-      </w:pPr>
-      <w:r>
-        <w:rPr>
-          <w:color w:val="00B050"/>
-        </w:rPr>
-        <w:t xml:space="preserve">Demonstration 6 – </w:t>
-      </w:r>
-      <w:r>
-        <w:rPr>
-          <w:color w:val="00B050"/>
-        </w:rPr>
-        <w:t>Bed policy and management</w:t>
-      </w:r>
-      <w:r>
-        <w:rPr>
-          <w:color w:val="00B050"/>
-        </w:rPr>
-        <w:t xml:space="preserve"> (</w:t>
-      </w:r>
-      <w:r>
-        <w:rPr>
-          <w:color w:val="00B050"/>
-        </w:rPr>
-        <w:t>7-8</w:t>
-      </w:r>
-      <w:r>
-        <w:rPr>
-          <w:color w:val="00B050"/>
-        </w:rPr>
-        <w:t xml:space="preserve"> mins)</w:t>
-      </w:r>
-    </w:p>
-    <w:p>
-      <w:pPr>
-        <w:pStyle w:val="ListParagraph"/>
-        <w:numPr>
-          <w:ilvl w:val="1"/>
-          <w:numId w:val="1"/>
-        </w:numPr>
-        <w:rPr>
-          <w:color w:val="00B050"/>
-        </w:rPr>
-      </w:pPr>
-      <w:r>
-        <w:rPr>
-          <w:color w:val="00B050"/>
-        </w:rPr>
-        <w:t>Overview of layout panels</w:t>
-      </w:r>
-      <w:r>
-        <w:rPr>
-          <w:color w:val="00B050"/>
-        </w:rPr>
-        <w:t xml:space="preserve"> – basic description of tables.</w:t>
-      </w:r>
-    </w:p>
-    <w:p>
-      <w:pPr>
-        <w:pStyle w:val="ListParagraph"/>
-        <w:numPr>
-          <w:ilvl w:val="1"/>
-          <w:numId w:val="1"/>
-        </w:numPr>
-        <w:rPr>
-          <w:color w:val="00B050"/>
-        </w:rPr>
-      </w:pPr>
-      <w:r>
-        <w:rPr>
-          <w:color w:val="00B050"/>
-        </w:rPr>
-        <w:t xml:space="preserve">Limitations of this – only cover </w:t>
-      </w:r>
-      <w:r>
-        <w:rPr>
-          <w:color w:val="00B050"/>
-        </w:rPr>
-        <w:t xml:space="preserve">these </w:t>
-      </w:r>
-      <w:r>
-        <w:rPr>
-          <w:color w:val="00B050"/>
-        </w:rPr>
-        <w:t>two factors</w:t>
-      </w:r>
-      <w:r>
-        <w:rPr>
-          <w:color w:val="00B050"/>
-        </w:rPr>
-        <w:t>.</w:t>
-      </w:r>
-    </w:p>
-    <w:p>
-      <w:pPr>
-        <w:pStyle w:val="ListParagraph"/>
-        <w:numPr>
-          <w:ilvl w:val="1"/>
-          <w:numId w:val="1"/>
-        </w:numPr>
-        <w:rPr>
-          <w:color w:val="00B050"/>
-        </w:rPr>
-      </w:pPr>
-      <w:r>
-        <w:rPr>
-          <w:color w:val="00B050"/>
-        </w:rPr>
-        <w:t>Point out the difference in repat and expat</w:t>
-      </w:r>
-      <w:r>
-        <w:rPr>
-          <w:color w:val="00B050"/>
-        </w:rPr>
-        <w:t xml:space="preserve"> to be clear</w:t>
-      </w:r>
-      <w:r>
-        <w:rPr>
-          <w:color w:val="00B050"/>
-        </w:rPr>
-        <w:t>.</w:t>
-      </w:r>
-      <w:r>
-        <w:rPr>
-          <w:color w:val="00B050"/>
-        </w:rPr>
-        <w:t xml:space="preserve"> Highlight the figures in demo dataset (Notts) – they’re a net exporter of patients!</w:t>
-      </w:r>
-    </w:p>
-    <w:p>
-      <w:pPr>
-        <w:pStyle w:val="ListParagraph"/>
-        <w:numPr>
-          <w:ilvl w:val="1"/>
-          <w:numId w:val="1"/>
-        </w:numPr>
-        <w:rPr>
-          <w:color w:val="00B050"/>
-        </w:rPr>
-      </w:pPr>
-      <w:r>
-        <w:rPr>
-          <w:color w:val="00B050"/>
-        </w:rPr>
-        <w:t>Point out th</w:t>
-      </w:r>
-      <w:r>
-        <w:rPr>
-          <w:color w:val="00B050"/>
-        </w:rPr>
-        <w:t>ese parameters</w:t>
-      </w:r>
-      <w:r>
-        <w:rPr>
-          <w:color w:val="00B050"/>
-        </w:rPr>
-        <w:t xml:space="preserve"> don’t affect demand, simply the </w:t>
-      </w:r>
-      <w:r>
-        <w:rPr>
-          <w:color w:val="00B050"/>
-        </w:rPr>
-        <w:t>future flow of in-out of area activity and independent provision.</w:t>
-      </w:r>
-    </w:p>
-    <w:p>
-      <w:pPr>
-        <w:pStyle w:val="ListParagraph"/>
-        <w:numPr>
-          <w:ilvl w:val="1"/>
-          <w:numId w:val="1"/>
-        </w:numPr>
-        <w:rPr>
-          <w:color w:val="00B050"/>
-        </w:rPr>
-      </w:pPr>
-      <w:r>
-        <w:rPr>
-          <w:color w:val="00B050"/>
-        </w:rPr>
-        <w:t>These factors may be used to ‘rebalance’</w:t>
-      </w:r>
-      <w:r>
-        <w:rPr>
-          <w:color w:val="00B050"/>
-        </w:rPr>
-        <w:t xml:space="preserve"> beds based on growth or demand from</w:t>
-      </w:r>
-    </w:p>
-    <w:p>
-      <w:pPr>
-        <w:pStyle w:val="ListParagraph"/>
-        <w:numPr>
-          <w:ilvl w:val="2"/>
-          <w:numId w:val="1"/>
-        </w:numPr>
-        <w:rPr>
-          <w:color w:val="00B050"/>
-        </w:rPr>
-      </w:pPr>
-      <w:r>
-        <w:rPr>
-          <w:color w:val="00B050"/>
-        </w:rPr>
-        <w:t>Show what happens when change one OAP factor.</w:t>
-      </w:r>
-    </w:p>
-    <w:p>
-      <w:pPr>
-        <w:pStyle w:val="ListParagraph"/>
-        <w:numPr>
-          <w:ilvl w:val="2"/>
-          <w:numId w:val="1"/>
-        </w:numPr>
-        <w:rPr>
-          <w:color w:val="00B050"/>
-        </w:rPr>
-      </w:pPr>
-      <w:r>
-        <w:rPr>
-          <w:color w:val="00B050"/>
-        </w:rPr>
-        <w:t>Sh</w:t>
-      </w:r>
-      <w:r>
-        <w:rPr>
-          <w:color w:val="00B050"/>
-        </w:rPr>
-        <w:t>o</w:t>
-      </w:r>
-      <w:r>
-        <w:rPr>
-          <w:color w:val="00B050"/>
-        </w:rPr>
-        <w:t>w what happens when change both (different directions)</w:t>
-      </w:r>
-    </w:p>
-    <w:p>
-      <w:pPr>
-        <w:pStyle w:val="ListParagraph"/>
-        <w:numPr>
-          <w:ilvl w:val="2"/>
-          <w:numId w:val="1"/>
-        </w:numPr>
-        <w:rPr>
-          <w:color w:val="00B050"/>
-        </w:rPr>
-      </w:pPr>
-      <w:r>
-        <w:rPr>
-          <w:color w:val="00B050"/>
-        </w:rPr>
-        <w:t>Show what happens when change IP parameter</w:t>
-      </w:r>
-    </w:p>
-    <w:p>
-      <w:pPr>
-        <w:pStyle w:val="ListParagraph"/>
-        <w:numPr>
-          <w:ilvl w:val="1"/>
-          <w:numId w:val="1"/>
-        </w:numPr>
-        <w:rPr>
-          <w:color w:val="00B050"/>
-        </w:rPr>
-      </w:pPr>
-      <w:r>
-        <w:rPr>
-          <w:color w:val="00B050"/>
-        </w:rPr>
-        <w:t>F</w:t>
-      </w:r>
-      <w:r>
-        <w:rPr>
-          <w:color w:val="00B050"/>
-        </w:rPr>
-        <w:t>lick back to main outputs table/data to show this alongside the demand changes in beds</w:t>
-      </w:r>
-    </w:p>
-    <w:p>
-      <w:pPr>
-        <w:pStyle w:val="ListParagraph"/>
-        <w:numPr>
-          <w:ilvl w:val="1"/>
-          <w:numId w:val="1"/>
-        </w:numPr>
-      </w:pPr>
-      <w:r>
-        <w:rPr>
-          <w:color w:val="00B050"/>
-        </w:rPr>
-        <w:t>Remind folk that the export data button is on main outputs tab and will include the OAP and IP conversions</w:t>
-      </w:r>
-      <w:r>
-        <w:rPr>
-          <w:color w:val="00B050"/>
-        </w:rPr>
-        <w:t xml:space="preserve"> in the data as well.</w:t>
-      </w:r>
-    </w:p>
-    <w:p>
-      <w:pPr>
-        <w:pStyle w:val="ListParagraph"/>
-        <w:numPr>
-          <w:ilvl w:val="0"/>
-          <w:numId w:val="1"/>
-        </w:numPr>
-        <w:rPr>
-          <w:color w:val="4C94D8" w:themeColor="text2" w:themeTint="80"/>
-        </w:rPr>
-      </w:pPr>
-      <w:r>
-        <w:rPr>
-          <w:color w:val="4C94D8" w:themeColor="text2" w:themeTint="80"/>
-        </w:rPr>
-        <w:t>Review of metadata and glossary tab</w:t>
-      </w:r>
-      <w:r>
-        <w:rPr>
-          <w:color w:val="4C94D8" w:themeColor="text2" w:themeTint="80"/>
-        </w:rPr>
-        <w:t xml:space="preserve"> (2-3 mins)</w:t>
-      </w:r>
-      <w:r>
-        <w:rPr>
-          <w:color w:val="4C94D8" w:themeColor="text2" w:themeTint="80"/>
-        </w:rPr>
-        <w:t>:</w:t>
-      </w:r>
-    </w:p>
-    <w:p>
-      <w:pPr>
-        <w:pStyle w:val="ListParagraph"/>
-        <w:numPr>
-          <w:ilvl w:val="1"/>
-          <w:numId w:val="1"/>
-        </w:numPr>
-        <w:rPr>
-          <w:color w:val="4C94D8" w:themeColor="text2" w:themeTint="80"/>
-        </w:rPr>
-      </w:pPr>
-      <w:r>
-        <w:rPr>
-          <w:color w:val="4C94D8" w:themeColor="text2" w:themeTint="80"/>
-        </w:rPr>
-        <w:t>Briefly describe what it is</w:t>
-      </w:r>
-    </w:p>
-    <w:p>
-      <w:pPr>
-        <w:pStyle w:val="ListParagraph"/>
-        <w:numPr>
-          <w:ilvl w:val="0"/>
-          <w:numId w:val="1"/>
-        </w:numPr>
-        <w:rPr>
-          <w:color w:val="4C94D8" w:themeColor="text2" w:themeTint="80"/>
-        </w:rPr>
-      </w:pPr>
-      <w:r>
-        <w:rPr>
-          <w:color w:val="4C94D8" w:themeColor="text2" w:themeTint="80"/>
-        </w:rPr>
-        <w:t>Scenario development</w:t>
-      </w:r>
-      <w:r>
-        <w:rPr>
-          <w:color w:val="4C94D8" w:themeColor="text2" w:themeTint="80"/>
-        </w:rPr>
-        <w:t xml:space="preserve"> (QT1)</w:t>
-      </w:r>
-      <w:r>
-        <w:rPr>
-          <w:color w:val="4C94D8" w:themeColor="text2" w:themeTint="80"/>
-        </w:rPr>
-        <w:t xml:space="preserve"> (7-10 mins)</w:t>
-      </w:r>
-    </w:p>
-    <w:p>
-      <w:pPr>
-        <w:pStyle w:val="ListParagraph"/>
-        <w:numPr>
-          <w:ilvl w:val="1"/>
-          <w:numId w:val="1"/>
-        </w:numPr>
-        <w:rPr>
-          <w:color w:val="4C94D8" w:themeColor="text2" w:themeTint="80"/>
-        </w:rPr>
-      </w:pPr>
-      <w:r>
-        <w:rPr>
-          <w:color w:val="4C94D8" w:themeColor="text2" w:themeTint="80"/>
-        </w:rPr>
-        <w:t>1 Demographics</w:t>
-      </w:r>
-      <w:r>
-        <w:rPr>
-          <w:color w:val="4C94D8" w:themeColor="text2" w:themeTint="80"/>
-        </w:rPr>
-        <w:t xml:space="preserve"> only</w:t>
-      </w:r>
-    </w:p>
-    <w:p>
-      <w:pPr>
-        <w:pStyle w:val="ListParagraph"/>
-        <w:numPr>
-          <w:ilvl w:val="1"/>
-          <w:numId w:val="1"/>
-        </w:numPr>
-        <w:rPr>
-          <w:color w:val="4C94D8" w:themeColor="text2" w:themeTint="80"/>
-        </w:rPr>
-      </w:pPr>
-      <w:r>
-        <w:rPr>
-          <w:color w:val="4C94D8" w:themeColor="text2" w:themeTint="80"/>
-        </w:rPr>
-        <w:t xml:space="preserve">2 </w:t>
-      </w:r>
-      <w:r>
-        <w:rPr>
-          <w:color w:val="4C94D8" w:themeColor="text2" w:themeTint="80"/>
-        </w:rPr>
-        <w:t>Default</w:t>
-      </w:r>
-    </w:p>
-    <w:p>
-      <w:pPr>
-        <w:pStyle w:val="ListParagraph"/>
-        <w:numPr>
-          <w:ilvl w:val="1"/>
-          <w:numId w:val="1"/>
-        </w:numPr>
-        <w:rPr>
-          <w:color w:val="4C94D8" w:themeColor="text2" w:themeTint="80"/>
-        </w:rPr>
-      </w:pPr>
-      <w:r>
-        <w:rPr>
-          <w:color w:val="4C94D8" w:themeColor="text2" w:themeTint="80"/>
-        </w:rPr>
-        <w:lastRenderedPageBreak/>
-        <w:t xml:space="preserve">3 </w:t>
-      </w:r>
-      <w:r>
-        <w:rPr>
-          <w:color w:val="4C94D8" w:themeColor="text2" w:themeTint="80"/>
-        </w:rPr>
-        <w:t>Optimistic</w:t>
-      </w:r>
-    </w:p>
-    <w:p>
-      <w:pPr>
-        <w:pStyle w:val="ListParagraph"/>
-        <w:numPr>
-          <w:ilvl w:val="1"/>
-          <w:numId w:val="1"/>
-        </w:numPr>
-        <w:rPr>
-          <w:color w:val="4C94D8" w:themeColor="text2" w:themeTint="80"/>
-        </w:rPr>
-      </w:pPr>
-      <w:r>
-        <w:rPr>
-          <w:color w:val="4C94D8" w:themeColor="text2" w:themeTint="80"/>
-        </w:rPr>
-        <w:t xml:space="preserve">4 </w:t>
-      </w:r>
-      <w:r>
-        <w:rPr>
-          <w:color w:val="4C94D8" w:themeColor="text2" w:themeTint="80"/>
-        </w:rPr>
-        <w:t>Pessimistic</w:t>
-      </w:r>
-    </w:p>
-    <w:p>
-      <w:pPr>
-        <w:pStyle w:val="ListParagraph"/>
-        <w:numPr>
-          <w:ilvl w:val="1"/>
-          <w:numId w:val="1"/>
-        </w:numPr>
-        <w:rPr>
-          <w:color w:val="4C94D8" w:themeColor="text2" w:themeTint="80"/>
-        </w:rPr>
-      </w:pPr>
-      <w:r>
-        <w:rPr>
-          <w:color w:val="4C94D8" w:themeColor="text2" w:themeTint="80"/>
-        </w:rPr>
-        <w:t>Comparing them all…? Excel file pre</w:t>
-      </w:r>
-      <w:r>
-        <w:rPr>
-          <w:color w:val="4C94D8" w:themeColor="text2" w:themeTint="80"/>
-        </w:rPr>
-        <w:t>-</w:t>
-      </w:r>
-      <w:r>
-        <w:rPr>
-          <w:color w:val="4C94D8" w:themeColor="text2" w:themeTint="80"/>
-        </w:rPr>
-        <w:t>poluated</w:t>
-      </w:r>
-    </w:p>
-    <w:p>
-      <w:pPr>
-        <w:pStyle w:val="ListParagraph"/>
-        <w:numPr>
-          <w:ilvl w:val="0"/>
-          <w:numId w:val="1"/>
-        </w:numPr>
-        <w:rPr>
           <w:color w:val="4C94D8" w:themeColor="text2" w:themeTint="80"/>
         </w:rPr>
       </w:pPr>
@@ -2111,7 +2173,21 @@
         <w:rPr>
           <w:color w:val="4C94D8" w:themeColor="text2" w:themeTint="80"/>
         </w:rPr>
-        <w:t>Adding your own additional demand factors and mitigators (done outside of our tool in e.g. excel, PowerBI etc…)</w:t>
+        <w:t xml:space="preserve">Adding your own additional demand factors and mitigators (done outside of our tool in e.g. excel, </w:t>
+      </w:r>
+      <w:proofErr w:type="spellStart"/>
+      <w:r>
+        <w:rPr>
+          <w:color w:val="4C94D8" w:themeColor="text2" w:themeTint="80"/>
+        </w:rPr>
+        <w:t>PowerBI</w:t>
+      </w:r>
+      <w:proofErr w:type="spellEnd"/>
+      <w:r>
+        <w:rPr>
+          <w:color w:val="4C94D8" w:themeColor="text2" w:themeTint="80"/>
+        </w:rPr>
+        <w:t xml:space="preserve"> etc…)</w:t>
       </w:r>
     </w:p>
     <w:p>

</xml_diff>